<commit_message>
correction to imd ordering
</commit_message>
<xml_diff>
--- a/analysis/output/redacted_outputs/an_tablecontent_HRtable_FORMATTED TABLE SHELL.docx
+++ b/analysis/output/redacted_outputs/an_tablecontent_HRtable_FORMATTED TABLE SHELL.docx
@@ -202,132 +202,86 @@
               <w:rPr>
                 <w:highlight w:val="lightGray"/>
               </w:rPr>
-              <w:t xml:space="preserve">Age-sex </w:t>
-            </w:r>
-            <w:proofErr w:type="spellStart"/>
-            <w:r>
-              <w:rPr>
-                <w:highlight w:val="lightGray"/>
-              </w:rPr>
-              <w:t>adj</w:t>
-            </w:r>
-            <w:proofErr w:type="spellEnd"/>
-          </w:p>
-        </w:tc>
-        <w:tc>
-          <w:tcPr>
-            <w:tcW w:w="1593" w:type="dxa"/>
-          </w:tcPr>
-          <w:p>
-            <w:pPr>
-              <w:rPr>
-                <w:highlight w:val="lightGray"/>
-              </w:rPr>
-            </w:pPr>
-            <w:r>
-              <w:rPr>
-                <w:highlight w:val="lightGray"/>
-              </w:rPr>
-              <w:t xml:space="preserve">Fully </w:t>
-            </w:r>
-            <w:proofErr w:type="spellStart"/>
-            <w:r>
-              <w:rPr>
-                <w:highlight w:val="lightGray"/>
-              </w:rPr>
-              <w:t>adj</w:t>
-            </w:r>
-            <w:proofErr w:type="spellEnd"/>
-          </w:p>
-        </w:tc>
-        <w:tc>
-          <w:tcPr>
-            <w:tcW w:w="1593" w:type="dxa"/>
-          </w:tcPr>
-          <w:p>
-            <w:r>
-              <w:t xml:space="preserve">Age-sex </w:t>
-            </w:r>
-            <w:proofErr w:type="spellStart"/>
-            <w:r>
-              <w:t>adj</w:t>
-            </w:r>
-            <w:proofErr w:type="spellEnd"/>
-          </w:p>
-        </w:tc>
-        <w:tc>
-          <w:tcPr>
-            <w:tcW w:w="1593" w:type="dxa"/>
-          </w:tcPr>
-          <w:p>
-            <w:r>
-              <w:t xml:space="preserve">Fully </w:t>
-            </w:r>
-            <w:proofErr w:type="spellStart"/>
-            <w:r>
-              <w:t>adj</w:t>
-            </w:r>
-            <w:proofErr w:type="spellEnd"/>
-          </w:p>
-        </w:tc>
-        <w:tc>
-          <w:tcPr>
-            <w:tcW w:w="1592" w:type="dxa"/>
-          </w:tcPr>
-          <w:p>
-            <w:r>
-              <w:t xml:space="preserve">Age-sex </w:t>
-            </w:r>
-            <w:proofErr w:type="spellStart"/>
-            <w:r>
-              <w:t>adj</w:t>
-            </w:r>
-            <w:proofErr w:type="spellEnd"/>
-          </w:p>
-        </w:tc>
-        <w:tc>
-          <w:tcPr>
-            <w:tcW w:w="1593" w:type="dxa"/>
-          </w:tcPr>
-          <w:p>
-            <w:r>
-              <w:t xml:space="preserve">Fully </w:t>
-            </w:r>
-            <w:proofErr w:type="spellStart"/>
-            <w:r>
-              <w:t>adj</w:t>
-            </w:r>
-            <w:proofErr w:type="spellEnd"/>
-          </w:p>
-        </w:tc>
-        <w:tc>
-          <w:tcPr>
-            <w:tcW w:w="1593" w:type="dxa"/>
-          </w:tcPr>
-          <w:p>
-            <w:r>
-              <w:t xml:space="preserve">Age-sex </w:t>
-            </w:r>
-            <w:proofErr w:type="spellStart"/>
-            <w:r>
-              <w:t>adj</w:t>
-            </w:r>
-            <w:proofErr w:type="spellEnd"/>
-          </w:p>
-        </w:tc>
-        <w:tc>
-          <w:tcPr>
-            <w:tcW w:w="1593" w:type="dxa"/>
-          </w:tcPr>
-          <w:p>
-            <w:r>
-              <w:t xml:space="preserve">Fully </w:t>
-            </w:r>
-            <w:proofErr w:type="spellStart"/>
-            <w:r>
-              <w:t>adj</w:t>
-            </w:r>
-            <w:proofErr w:type="spellEnd"/>
+              <w:t>Age-sex adj</w:t>
+            </w:r>
+          </w:p>
+        </w:tc>
+        <w:tc>
+          <w:tcPr>
+            <w:tcW w:w="1593" w:type="dxa"/>
+          </w:tcPr>
+          <w:p>
+            <w:pPr>
+              <w:rPr>
+                <w:highlight w:val="lightGray"/>
+              </w:rPr>
+            </w:pPr>
+            <w:r>
+              <w:rPr>
+                <w:highlight w:val="lightGray"/>
+              </w:rPr>
+              <w:t>Fully adj</w:t>
+            </w:r>
+          </w:p>
+        </w:tc>
+        <w:tc>
+          <w:tcPr>
+            <w:tcW w:w="1593" w:type="dxa"/>
+          </w:tcPr>
+          <w:p>
+            <w:r>
+              <w:t>Age-sex adj</w:t>
+            </w:r>
+          </w:p>
+        </w:tc>
+        <w:tc>
+          <w:tcPr>
+            <w:tcW w:w="1593" w:type="dxa"/>
+          </w:tcPr>
+          <w:p>
+            <w:r>
+              <w:t>Fully adj</w:t>
+            </w:r>
+          </w:p>
+        </w:tc>
+        <w:tc>
+          <w:tcPr>
+            <w:tcW w:w="1592" w:type="dxa"/>
+          </w:tcPr>
+          <w:p>
+            <w:r>
+              <w:t>Age-sex adj</w:t>
+            </w:r>
+          </w:p>
+        </w:tc>
+        <w:tc>
+          <w:tcPr>
+            <w:tcW w:w="1593" w:type="dxa"/>
+          </w:tcPr>
+          <w:p>
+            <w:r>
+              <w:t>Fully adj</w:t>
+            </w:r>
+          </w:p>
+        </w:tc>
+        <w:tc>
+          <w:tcPr>
+            <w:tcW w:w="1593" w:type="dxa"/>
+          </w:tcPr>
+          <w:p>
+            <w:r>
+              <w:t>Age-sex adj</w:t>
+            </w:r>
+          </w:p>
+        </w:tc>
+        <w:tc>
+          <w:tcPr>
+            <w:tcW w:w="1593" w:type="dxa"/>
+          </w:tcPr>
+          <w:p>
+            <w:r>
+              <w:t>Fully adj</w:t>
+            </w:r>
           </w:p>
         </w:tc>
       </w:tr>
@@ -4405,7 +4359,27 @@
                 <w:szCs w:val="20"/>
                 <w:lang w:eastAsia="en-GB"/>
               </w:rPr>
-              <w:t>1 (least deprived)</w:t>
+              <w:t>1 (</w:t>
+            </w:r>
+            <w:r>
+              <w:rPr>
+                <w:rFonts w:ascii="Calibri" w:eastAsia="Times New Roman" w:hAnsi="Calibri" w:cs="Calibri"/>
+                <w:color w:val="000000"/>
+                <w:sz w:val="20"/>
+                <w:szCs w:val="20"/>
+                <w:lang w:eastAsia="en-GB"/>
+              </w:rPr>
+              <w:t>most</w:t>
+            </w:r>
+            <w:r>
+              <w:rPr>
+                <w:rFonts w:ascii="Calibri" w:eastAsia="Times New Roman" w:hAnsi="Calibri" w:cs="Calibri"/>
+                <w:color w:val="000000"/>
+                <w:sz w:val="20"/>
+                <w:szCs w:val="20"/>
+                <w:lang w:eastAsia="en-GB"/>
+              </w:rPr>
+              <w:t xml:space="preserve"> deprived)</w:t>
             </w:r>
           </w:p>
         </w:tc>
@@ -4998,7 +4972,27 @@
                 <w:lang w:eastAsia="en-GB"/>
               </w:rPr>
               <w:lastRenderedPageBreak/>
-              <w:t>5 (most deprived)</w:t>
+              <w:t>5 (</w:t>
+            </w:r>
+            <w:r>
+              <w:rPr>
+                <w:rFonts w:ascii="Calibri" w:eastAsia="Times New Roman" w:hAnsi="Calibri" w:cs="Calibri"/>
+                <w:color w:val="000000"/>
+                <w:sz w:val="20"/>
+                <w:szCs w:val="20"/>
+                <w:lang w:eastAsia="en-GB"/>
+              </w:rPr>
+              <w:t>least</w:t>
+            </w:r>
+            <w:r>
+              <w:rPr>
+                <w:rFonts w:ascii="Calibri" w:eastAsia="Times New Roman" w:hAnsi="Calibri" w:cs="Calibri"/>
+                <w:color w:val="000000"/>
+                <w:sz w:val="20"/>
+                <w:szCs w:val="20"/>
+                <w:lang w:eastAsia="en-GB"/>
+              </w:rPr>
+              <w:t xml:space="preserve"> deprived)</w:t>
             </w:r>
           </w:p>
         </w:tc>
@@ -6733,7 +6727,6 @@
                 <w:lang w:eastAsia="en-GB"/>
               </w:rPr>
             </w:pPr>
-            <w:proofErr w:type="spellStart"/>
             <w:r>
               <w:rPr>
                 <w:rFonts w:eastAsia="Times New Roman" w:cstheme="minorHAnsi"/>
@@ -6742,9 +6735,8 @@
                 <w:szCs w:val="20"/>
                 <w:lang w:eastAsia="en-GB"/>
               </w:rPr>
-              <w:t>Canc</w:t>
-            </w:r>
-            <w:proofErr w:type="spellEnd"/>
+              <w:t>Canc haem/</w:t>
+            </w:r>
             <w:r>
               <w:rPr>
                 <w:rFonts w:eastAsia="Times New Roman" w:cstheme="minorHAnsi"/>
@@ -6753,7 +6745,7 @@
                 <w:szCs w:val="20"/>
                 <w:lang w:eastAsia="en-GB"/>
               </w:rPr>
-              <w:t xml:space="preserve"> haem/</w:t>
+              <w:t xml:space="preserve"> </w:t>
             </w:r>
             <w:r>
               <w:rPr>
@@ -6763,9 +6755,18 @@
                 <w:szCs w:val="20"/>
                 <w:lang w:eastAsia="en-GB"/>
               </w:rPr>
+              <w:t>apl</w:t>
+            </w:r>
+            <w:r>
+              <w:rPr>
+                <w:rFonts w:eastAsia="Times New Roman" w:cstheme="minorHAnsi"/>
+                <w:color w:val="000000"/>
+                <w:sz w:val="20"/>
+                <w:szCs w:val="20"/>
+                <w:lang w:eastAsia="en-GB"/>
+              </w:rPr>
               <w:t xml:space="preserve"> </w:t>
             </w:r>
-            <w:proofErr w:type="spellStart"/>
             <w:r>
               <w:rPr>
                 <w:rFonts w:eastAsia="Times New Roman" w:cstheme="minorHAnsi"/>
@@ -6774,9 +6775,8 @@
                 <w:szCs w:val="20"/>
                 <w:lang w:eastAsia="en-GB"/>
               </w:rPr>
-              <w:t>apl</w:t>
-            </w:r>
-            <w:proofErr w:type="spellEnd"/>
+              <w:t>anaem</w:t>
+            </w:r>
             <w:r>
               <w:rPr>
                 <w:rFonts w:eastAsia="Times New Roman" w:cstheme="minorHAnsi"/>
@@ -6787,7 +6787,6 @@
               </w:rPr>
               <w:t xml:space="preserve"> </w:t>
             </w:r>
-            <w:proofErr w:type="spellStart"/>
             <w:r>
               <w:rPr>
                 <w:rFonts w:eastAsia="Times New Roman" w:cstheme="minorHAnsi"/>
@@ -6796,9 +6795,8 @@
                 <w:szCs w:val="20"/>
                 <w:lang w:eastAsia="en-GB"/>
               </w:rPr>
-              <w:t>anaem</w:t>
-            </w:r>
-            <w:proofErr w:type="spellEnd"/>
+              <w:t>/bone</w:t>
+            </w:r>
             <w:r>
               <w:rPr>
                 <w:rFonts w:eastAsia="Times New Roman" w:cstheme="minorHAnsi"/>
@@ -6817,7 +6815,7 @@
                 <w:szCs w:val="20"/>
                 <w:lang w:eastAsia="en-GB"/>
               </w:rPr>
-              <w:t>/bone</w:t>
+              <w:t xml:space="preserve"> m</w:t>
             </w:r>
             <w:r>
               <w:rPr>
@@ -6827,9 +6825,31 @@
                 <w:szCs w:val="20"/>
                 <w:lang w:eastAsia="en-GB"/>
               </w:rPr>
+              <w:t>rrw</w:t>
+            </w:r>
+            <w:r>
+              <w:rPr>
+                <w:rFonts w:eastAsia="Times New Roman" w:cstheme="minorHAnsi"/>
+                <w:color w:val="000000"/>
+                <w:sz w:val="20"/>
+                <w:szCs w:val="20"/>
+                <w:lang w:eastAsia="en-GB"/>
+              </w:rPr>
+              <w:t xml:space="preserve"> transpl</w:t>
+            </w:r>
+            <w:r>
+              <w:rPr>
+                <w:rFonts w:eastAsia="Times New Roman" w:cstheme="minorHAnsi"/>
+                <w:color w:val="000000"/>
+                <w:sz w:val="20"/>
+                <w:szCs w:val="20"/>
+                <w:lang w:eastAsia="en-GB"/>
+              </w:rPr>
               <w:t xml:space="preserve"> </w:t>
             </w:r>
-            <w:r>
+          </w:p>
+          <w:p>
+            <w:pPr>
               <w:rPr>
                 <w:rFonts w:eastAsia="Times New Roman" w:cstheme="minorHAnsi"/>
                 <w:color w:val="000000"/>
@@ -6837,9 +6857,7 @@
                 <w:szCs w:val="20"/>
                 <w:lang w:eastAsia="en-GB"/>
               </w:rPr>
-              <w:t xml:space="preserve"> </w:t>
-            </w:r>
-            <w:proofErr w:type="spellStart"/>
+            </w:pPr>
             <w:r>
               <w:rPr>
                 <w:rFonts w:eastAsia="Times New Roman" w:cstheme="minorHAnsi"/>
@@ -6848,93 +6866,7 @@
                 <w:szCs w:val="20"/>
                 <w:lang w:eastAsia="en-GB"/>
               </w:rPr>
-              <w:t>m</w:t>
-            </w:r>
-            <w:r>
-              <w:rPr>
-                <w:rFonts w:eastAsia="Times New Roman" w:cstheme="minorHAnsi"/>
-                <w:color w:val="000000"/>
-                <w:sz w:val="20"/>
-                <w:szCs w:val="20"/>
-                <w:lang w:eastAsia="en-GB"/>
-              </w:rPr>
-              <w:t>rrw</w:t>
-            </w:r>
-            <w:proofErr w:type="spellEnd"/>
-            <w:r>
-              <w:rPr>
-                <w:rFonts w:eastAsia="Times New Roman" w:cstheme="minorHAnsi"/>
-                <w:color w:val="000000"/>
-                <w:sz w:val="20"/>
-                <w:szCs w:val="20"/>
-                <w:lang w:eastAsia="en-GB"/>
-              </w:rPr>
-              <w:t xml:space="preserve"> </w:t>
-            </w:r>
-            <w:proofErr w:type="spellStart"/>
-            <w:r>
-              <w:rPr>
-                <w:rFonts w:eastAsia="Times New Roman" w:cstheme="minorHAnsi"/>
-                <w:color w:val="000000"/>
-                <w:sz w:val="20"/>
-                <w:szCs w:val="20"/>
-                <w:lang w:eastAsia="en-GB"/>
-              </w:rPr>
-              <w:t>transpl</w:t>
-            </w:r>
-            <w:proofErr w:type="spellEnd"/>
-            <w:r>
-              <w:rPr>
-                <w:rFonts w:eastAsia="Times New Roman" w:cstheme="minorHAnsi"/>
-                <w:color w:val="000000"/>
-                <w:sz w:val="20"/>
-                <w:szCs w:val="20"/>
-                <w:lang w:eastAsia="en-GB"/>
-              </w:rPr>
-              <w:t xml:space="preserve"> </w:t>
-            </w:r>
-          </w:p>
-          <w:p>
-            <w:pPr>
-              <w:rPr>
-                <w:rFonts w:eastAsia="Times New Roman" w:cstheme="minorHAnsi"/>
-                <w:color w:val="000000"/>
-                <w:sz w:val="20"/>
-                <w:szCs w:val="20"/>
-                <w:lang w:eastAsia="en-GB"/>
-              </w:rPr>
-            </w:pPr>
-            <w:r>
-              <w:rPr>
-                <w:rFonts w:eastAsia="Times New Roman" w:cstheme="minorHAnsi"/>
-                <w:color w:val="000000"/>
-                <w:sz w:val="20"/>
-                <w:szCs w:val="20"/>
-                <w:lang w:eastAsia="en-GB"/>
-              </w:rPr>
-              <w:t xml:space="preserve"> (last </w:t>
-            </w:r>
-            <w:proofErr w:type="spellStart"/>
-            <w:r>
-              <w:rPr>
-                <w:rFonts w:eastAsia="Times New Roman" w:cstheme="minorHAnsi"/>
-                <w:color w:val="000000"/>
-                <w:sz w:val="20"/>
-                <w:szCs w:val="20"/>
-                <w:lang w:eastAsia="en-GB"/>
-              </w:rPr>
-              <w:t>yr</w:t>
-            </w:r>
-            <w:proofErr w:type="spellEnd"/>
-            <w:r>
-              <w:rPr>
-                <w:rFonts w:eastAsia="Times New Roman" w:cstheme="minorHAnsi"/>
-                <w:color w:val="000000"/>
-                <w:sz w:val="20"/>
-                <w:szCs w:val="20"/>
-                <w:lang w:eastAsia="en-GB"/>
-              </w:rPr>
-              <w:t>)</w:t>
+              <w:t xml:space="preserve"> (last yr)</w:t>
             </w:r>
           </w:p>
         </w:tc>
@@ -8365,21 +8297,7 @@
           <w:highlight w:val="yellow"/>
         </w:rPr>
         <w:lastRenderedPageBreak/>
-        <w:t xml:space="preserve">FOOTNOTES: Ethnicity/BMI from a CC model? Adjustment for age </w:t>
-      </w:r>
-      <w:proofErr w:type="spellStart"/>
-      <w:r>
-        <w:rPr>
-          <w:highlight w:val="yellow"/>
-        </w:rPr>
-        <w:t>slpine</w:t>
-      </w:r>
-      <w:proofErr w:type="spellEnd"/>
-      <w:r>
-        <w:rPr>
-          <w:highlight w:val="yellow"/>
-        </w:rPr>
-        <w:t>?</w:t>
+        <w:t>FOOTNOTES: Ethnicity/BMI from a CC model? Adjustment for age slpine?</w:t>
       </w:r>
     </w:p>
     <w:sectPr>

</xml_diff>

<commit_message>
updated HR word doc
</commit_message>
<xml_diff>
--- a/analysis/output/redacted_outputs/an_tablecontent_HRtable_FORMATTED TABLE SHELL.docx
+++ b/analysis/output/redacted_outputs/an_tablecontent_HRtable_FORMATTED TABLE SHELL.docx
@@ -202,86 +202,132 @@
               <w:rPr>
                 <w:highlight w:val="lightGray"/>
               </w:rPr>
-              <w:t>Age-sex adj</w:t>
-            </w:r>
-          </w:p>
-        </w:tc>
-        <w:tc>
-          <w:tcPr>
-            <w:tcW w:w="1593" w:type="dxa"/>
-          </w:tcPr>
-          <w:p>
-            <w:pPr>
-              <w:rPr>
-                <w:highlight w:val="lightGray"/>
-              </w:rPr>
-            </w:pPr>
-            <w:r>
-              <w:rPr>
-                <w:highlight w:val="lightGray"/>
-              </w:rPr>
-              <w:t>Fully adj</w:t>
-            </w:r>
-          </w:p>
-        </w:tc>
-        <w:tc>
-          <w:tcPr>
-            <w:tcW w:w="1593" w:type="dxa"/>
-          </w:tcPr>
-          <w:p>
-            <w:r>
-              <w:t>Age-sex adj</w:t>
-            </w:r>
-          </w:p>
-        </w:tc>
-        <w:tc>
-          <w:tcPr>
-            <w:tcW w:w="1593" w:type="dxa"/>
-          </w:tcPr>
-          <w:p>
-            <w:r>
-              <w:t>Fully adj</w:t>
-            </w:r>
-          </w:p>
-        </w:tc>
-        <w:tc>
-          <w:tcPr>
-            <w:tcW w:w="1592" w:type="dxa"/>
-          </w:tcPr>
-          <w:p>
-            <w:r>
-              <w:t>Age-sex adj</w:t>
-            </w:r>
-          </w:p>
-        </w:tc>
-        <w:tc>
-          <w:tcPr>
-            <w:tcW w:w="1593" w:type="dxa"/>
-          </w:tcPr>
-          <w:p>
-            <w:r>
-              <w:t>Fully adj</w:t>
-            </w:r>
-          </w:p>
-        </w:tc>
-        <w:tc>
-          <w:tcPr>
-            <w:tcW w:w="1593" w:type="dxa"/>
-          </w:tcPr>
-          <w:p>
-            <w:r>
-              <w:t>Age-sex adj</w:t>
-            </w:r>
-          </w:p>
-        </w:tc>
-        <w:tc>
-          <w:tcPr>
-            <w:tcW w:w="1593" w:type="dxa"/>
-          </w:tcPr>
-          <w:p>
-            <w:r>
-              <w:t>Fully adj</w:t>
-            </w:r>
+              <w:t xml:space="preserve">Age-sex </w:t>
+            </w:r>
+            <w:proofErr w:type="spellStart"/>
+            <w:r>
+              <w:rPr>
+                <w:highlight w:val="lightGray"/>
+              </w:rPr>
+              <w:t>adj</w:t>
+            </w:r>
+            <w:proofErr w:type="spellEnd"/>
+          </w:p>
+        </w:tc>
+        <w:tc>
+          <w:tcPr>
+            <w:tcW w:w="1593" w:type="dxa"/>
+          </w:tcPr>
+          <w:p>
+            <w:pPr>
+              <w:rPr>
+                <w:highlight w:val="lightGray"/>
+              </w:rPr>
+            </w:pPr>
+            <w:r>
+              <w:rPr>
+                <w:highlight w:val="lightGray"/>
+              </w:rPr>
+              <w:t xml:space="preserve">Fully </w:t>
+            </w:r>
+            <w:proofErr w:type="spellStart"/>
+            <w:r>
+              <w:rPr>
+                <w:highlight w:val="lightGray"/>
+              </w:rPr>
+              <w:t>adj</w:t>
+            </w:r>
+            <w:proofErr w:type="spellEnd"/>
+          </w:p>
+        </w:tc>
+        <w:tc>
+          <w:tcPr>
+            <w:tcW w:w="1593" w:type="dxa"/>
+          </w:tcPr>
+          <w:p>
+            <w:r>
+              <w:t xml:space="preserve">Age-sex </w:t>
+            </w:r>
+            <w:proofErr w:type="spellStart"/>
+            <w:r>
+              <w:t>adj</w:t>
+            </w:r>
+            <w:proofErr w:type="spellEnd"/>
+          </w:p>
+        </w:tc>
+        <w:tc>
+          <w:tcPr>
+            <w:tcW w:w="1593" w:type="dxa"/>
+          </w:tcPr>
+          <w:p>
+            <w:r>
+              <w:t xml:space="preserve">Fully </w:t>
+            </w:r>
+            <w:proofErr w:type="spellStart"/>
+            <w:r>
+              <w:t>adj</w:t>
+            </w:r>
+            <w:proofErr w:type="spellEnd"/>
+          </w:p>
+        </w:tc>
+        <w:tc>
+          <w:tcPr>
+            <w:tcW w:w="1592" w:type="dxa"/>
+          </w:tcPr>
+          <w:p>
+            <w:r>
+              <w:t xml:space="preserve">Age-sex </w:t>
+            </w:r>
+            <w:proofErr w:type="spellStart"/>
+            <w:r>
+              <w:t>adj</w:t>
+            </w:r>
+            <w:proofErr w:type="spellEnd"/>
+          </w:p>
+        </w:tc>
+        <w:tc>
+          <w:tcPr>
+            <w:tcW w:w="1593" w:type="dxa"/>
+          </w:tcPr>
+          <w:p>
+            <w:r>
+              <w:t xml:space="preserve">Fully </w:t>
+            </w:r>
+            <w:proofErr w:type="spellStart"/>
+            <w:r>
+              <w:t>adj</w:t>
+            </w:r>
+            <w:proofErr w:type="spellEnd"/>
+          </w:p>
+        </w:tc>
+        <w:tc>
+          <w:tcPr>
+            <w:tcW w:w="1593" w:type="dxa"/>
+          </w:tcPr>
+          <w:p>
+            <w:r>
+              <w:t xml:space="preserve">Age-sex </w:t>
+            </w:r>
+            <w:proofErr w:type="spellStart"/>
+            <w:r>
+              <w:t>adj</w:t>
+            </w:r>
+            <w:proofErr w:type="spellEnd"/>
+          </w:p>
+        </w:tc>
+        <w:tc>
+          <w:tcPr>
+            <w:tcW w:w="1593" w:type="dxa"/>
+          </w:tcPr>
+          <w:p>
+            <w:r>
+              <w:t xml:space="preserve">Fully </w:t>
+            </w:r>
+            <w:proofErr w:type="spellStart"/>
+            <w:r>
+              <w:t>adj</w:t>
+            </w:r>
+            <w:proofErr w:type="spellEnd"/>
           </w:p>
         </w:tc>
       </w:tr>
@@ -439,19 +485,33 @@
                 <w:szCs w:val="20"/>
               </w:rPr>
             </w:pPr>
-          </w:p>
-        </w:tc>
-        <w:tc>
-          <w:tcPr>
-            <w:tcW w:w="1593" w:type="dxa"/>
-          </w:tcPr>
-          <w:p>
-            <w:pPr>
-              <w:rPr>
-                <w:sz w:val="20"/>
-                <w:szCs w:val="20"/>
-              </w:rPr>
-            </w:pPr>
+            <w:r>
+              <w:rPr>
+                <w:sz w:val="20"/>
+                <w:szCs w:val="20"/>
+              </w:rPr>
+              <w:t>0.16 (0.13-0.21)</w:t>
+            </w:r>
+          </w:p>
+        </w:tc>
+        <w:tc>
+          <w:tcPr>
+            <w:tcW w:w="1593" w:type="dxa"/>
+          </w:tcPr>
+          <w:p>
+            <w:pPr>
+              <w:rPr>
+                <w:sz w:val="20"/>
+                <w:szCs w:val="20"/>
+              </w:rPr>
+            </w:pPr>
+            <w:r>
+              <w:rPr>
+                <w:sz w:val="20"/>
+                <w:szCs w:val="20"/>
+              </w:rPr>
+              <w:t>0.22 (0.17-0.28)</w:t>
+            </w:r>
           </w:p>
         </w:tc>
         <w:tc>
@@ -505,19 +565,33 @@
                 <w:szCs w:val="20"/>
               </w:rPr>
             </w:pPr>
-          </w:p>
-        </w:tc>
-        <w:tc>
-          <w:tcPr>
-            <w:tcW w:w="1593" w:type="dxa"/>
-          </w:tcPr>
-          <w:p>
-            <w:pPr>
-              <w:rPr>
-                <w:sz w:val="20"/>
-                <w:szCs w:val="20"/>
-              </w:rPr>
-            </w:pPr>
+            <w:r>
+              <w:rPr>
+                <w:sz w:val="20"/>
+                <w:szCs w:val="20"/>
+              </w:rPr>
+              <w:t>0.05 (0.02-0.12)</w:t>
+            </w:r>
+          </w:p>
+        </w:tc>
+        <w:tc>
+          <w:tcPr>
+            <w:tcW w:w="1593" w:type="dxa"/>
+          </w:tcPr>
+          <w:p>
+            <w:pPr>
+              <w:rPr>
+                <w:sz w:val="20"/>
+                <w:szCs w:val="20"/>
+              </w:rPr>
+            </w:pPr>
+            <w:r>
+              <w:rPr>
+                <w:sz w:val="20"/>
+                <w:szCs w:val="20"/>
+              </w:rPr>
+              <w:t>0.05 (0.02-0.13)</w:t>
+            </w:r>
           </w:p>
         </w:tc>
       </w:tr>
@@ -586,19 +660,33 @@
                 <w:szCs w:val="20"/>
               </w:rPr>
             </w:pPr>
-          </w:p>
-        </w:tc>
-        <w:tc>
-          <w:tcPr>
-            <w:tcW w:w="1593" w:type="dxa"/>
-          </w:tcPr>
-          <w:p>
-            <w:pPr>
-              <w:rPr>
-                <w:sz w:val="20"/>
-                <w:szCs w:val="20"/>
-              </w:rPr>
-            </w:pPr>
+            <w:r>
+              <w:rPr>
+                <w:sz w:val="20"/>
+                <w:szCs w:val="20"/>
+              </w:rPr>
+              <w:t>0.47 (0.38-0.59)</w:t>
+            </w:r>
+          </w:p>
+        </w:tc>
+        <w:tc>
+          <w:tcPr>
+            <w:tcW w:w="1593" w:type="dxa"/>
+          </w:tcPr>
+          <w:p>
+            <w:pPr>
+              <w:rPr>
+                <w:sz w:val="20"/>
+                <w:szCs w:val="20"/>
+              </w:rPr>
+            </w:pPr>
+            <w:r>
+              <w:rPr>
+                <w:sz w:val="20"/>
+                <w:szCs w:val="20"/>
+              </w:rPr>
+              <w:t>0.56 (0.45-0.69)</w:t>
+            </w:r>
           </w:p>
         </w:tc>
         <w:tc>
@@ -652,19 +740,33 @@
                 <w:szCs w:val="20"/>
               </w:rPr>
             </w:pPr>
-          </w:p>
-        </w:tc>
-        <w:tc>
-          <w:tcPr>
-            <w:tcW w:w="1593" w:type="dxa"/>
-          </w:tcPr>
-          <w:p>
-            <w:pPr>
-              <w:rPr>
-                <w:sz w:val="20"/>
-                <w:szCs w:val="20"/>
-              </w:rPr>
-            </w:pPr>
+            <w:r>
+              <w:rPr>
+                <w:sz w:val="20"/>
+                <w:szCs w:val="20"/>
+              </w:rPr>
+              <w:t>0.30 (0.17-0.54)</w:t>
+            </w:r>
+          </w:p>
+        </w:tc>
+        <w:tc>
+          <w:tcPr>
+            <w:tcW w:w="1593" w:type="dxa"/>
+          </w:tcPr>
+          <w:p>
+            <w:pPr>
+              <w:rPr>
+                <w:sz w:val="20"/>
+                <w:szCs w:val="20"/>
+              </w:rPr>
+            </w:pPr>
+            <w:r>
+              <w:rPr>
+                <w:sz w:val="20"/>
+                <w:szCs w:val="20"/>
+              </w:rPr>
+              <w:t>0.33 (0.19-0.60)</w:t>
+            </w:r>
           </w:p>
         </w:tc>
       </w:tr>
@@ -733,32 +835,6 @@
                 <w:szCs w:val="20"/>
               </w:rPr>
             </w:pPr>
-          </w:p>
-        </w:tc>
-        <w:tc>
-          <w:tcPr>
-            <w:tcW w:w="1593" w:type="dxa"/>
-          </w:tcPr>
-          <w:p>
-            <w:pPr>
-              <w:rPr>
-                <w:sz w:val="20"/>
-                <w:szCs w:val="20"/>
-              </w:rPr>
-            </w:pPr>
-          </w:p>
-        </w:tc>
-        <w:tc>
-          <w:tcPr>
-            <w:tcW w:w="1592" w:type="dxa"/>
-          </w:tcPr>
-          <w:p>
-            <w:pPr>
-              <w:rPr>
-                <w:sz w:val="20"/>
-                <w:szCs w:val="20"/>
-              </w:rPr>
-            </w:pPr>
             <w:r>
               <w:rPr>
                 <w:sz w:val="20"/>
@@ -790,28 +866,82 @@
         </w:tc>
         <w:tc>
           <w:tcPr>
-            <w:tcW w:w="1593" w:type="dxa"/>
-          </w:tcPr>
-          <w:p>
-            <w:pPr>
-              <w:rPr>
-                <w:sz w:val="20"/>
-                <w:szCs w:val="20"/>
-              </w:rPr>
-            </w:pPr>
-          </w:p>
-        </w:tc>
-        <w:tc>
-          <w:tcPr>
-            <w:tcW w:w="1593" w:type="dxa"/>
-          </w:tcPr>
-          <w:p>
-            <w:pPr>
-              <w:rPr>
-                <w:sz w:val="20"/>
-                <w:szCs w:val="20"/>
-              </w:rPr>
-            </w:pPr>
+            <w:tcW w:w="1592" w:type="dxa"/>
+          </w:tcPr>
+          <w:p>
+            <w:pPr>
+              <w:rPr>
+                <w:sz w:val="20"/>
+                <w:szCs w:val="20"/>
+              </w:rPr>
+            </w:pPr>
+            <w:r>
+              <w:rPr>
+                <w:sz w:val="20"/>
+                <w:szCs w:val="20"/>
+              </w:rPr>
+              <w:t>1.00 (ref)</w:t>
+            </w:r>
+          </w:p>
+        </w:tc>
+        <w:tc>
+          <w:tcPr>
+            <w:tcW w:w="1593" w:type="dxa"/>
+          </w:tcPr>
+          <w:p>
+            <w:pPr>
+              <w:rPr>
+                <w:sz w:val="20"/>
+                <w:szCs w:val="20"/>
+              </w:rPr>
+            </w:pPr>
+            <w:r>
+              <w:rPr>
+                <w:sz w:val="20"/>
+                <w:szCs w:val="20"/>
+              </w:rPr>
+              <w:t>1.00 (ref)</w:t>
+            </w:r>
+          </w:p>
+        </w:tc>
+        <w:tc>
+          <w:tcPr>
+            <w:tcW w:w="1593" w:type="dxa"/>
+          </w:tcPr>
+          <w:p>
+            <w:pPr>
+              <w:rPr>
+                <w:sz w:val="20"/>
+                <w:szCs w:val="20"/>
+              </w:rPr>
+            </w:pPr>
+            <w:r>
+              <w:rPr>
+                <w:sz w:val="20"/>
+                <w:szCs w:val="20"/>
+              </w:rPr>
+              <w:t>1.00 (ref)</w:t>
+            </w:r>
+          </w:p>
+        </w:tc>
+        <w:tc>
+          <w:tcPr>
+            <w:tcW w:w="1593" w:type="dxa"/>
+          </w:tcPr>
+          <w:p>
+            <w:pPr>
+              <w:rPr>
+                <w:sz w:val="20"/>
+                <w:szCs w:val="20"/>
+              </w:rPr>
+            </w:pPr>
+            <w:r>
+              <w:rPr>
+                <w:sz w:val="20"/>
+                <w:szCs w:val="20"/>
+              </w:rPr>
+              <w:t>1.00 (ref)</w:t>
+            </w:r>
           </w:p>
         </w:tc>
       </w:tr>
@@ -880,19 +1010,33 @@
                 <w:szCs w:val="20"/>
               </w:rPr>
             </w:pPr>
-          </w:p>
-        </w:tc>
-        <w:tc>
-          <w:tcPr>
-            <w:tcW w:w="1593" w:type="dxa"/>
-          </w:tcPr>
-          <w:p>
-            <w:pPr>
-              <w:rPr>
-                <w:sz w:val="20"/>
-                <w:szCs w:val="20"/>
-              </w:rPr>
-            </w:pPr>
+            <w:r>
+              <w:rPr>
+                <w:sz w:val="20"/>
+                <w:szCs w:val="20"/>
+              </w:rPr>
+              <w:t>1.58 (1.34-1.87)</w:t>
+            </w:r>
+          </w:p>
+        </w:tc>
+        <w:tc>
+          <w:tcPr>
+            <w:tcW w:w="1593" w:type="dxa"/>
+          </w:tcPr>
+          <w:p>
+            <w:pPr>
+              <w:rPr>
+                <w:sz w:val="20"/>
+                <w:szCs w:val="20"/>
+              </w:rPr>
+            </w:pPr>
+            <w:r>
+              <w:rPr>
+                <w:sz w:val="20"/>
+                <w:szCs w:val="20"/>
+              </w:rPr>
+              <w:t>1.37 (1.16-1.63)</w:t>
+            </w:r>
           </w:p>
         </w:tc>
         <w:tc>
@@ -946,19 +1090,33 @@
                 <w:szCs w:val="20"/>
               </w:rPr>
             </w:pPr>
-          </w:p>
-        </w:tc>
-        <w:tc>
-          <w:tcPr>
-            <w:tcW w:w="1593" w:type="dxa"/>
-          </w:tcPr>
-          <w:p>
-            <w:pPr>
-              <w:rPr>
-                <w:sz w:val="20"/>
-                <w:szCs w:val="20"/>
-              </w:rPr>
-            </w:pPr>
+            <w:r>
+              <w:rPr>
+                <w:sz w:val="20"/>
+                <w:szCs w:val="20"/>
+              </w:rPr>
+              <w:t>3.62 (2.61-5.03)</w:t>
+            </w:r>
+          </w:p>
+        </w:tc>
+        <w:tc>
+          <w:tcPr>
+            <w:tcW w:w="1593" w:type="dxa"/>
+          </w:tcPr>
+          <w:p>
+            <w:pPr>
+              <w:rPr>
+                <w:sz w:val="20"/>
+                <w:szCs w:val="20"/>
+              </w:rPr>
+            </w:pPr>
+            <w:r>
+              <w:rPr>
+                <w:sz w:val="20"/>
+                <w:szCs w:val="20"/>
+              </w:rPr>
+              <w:t>3.04 (2.18-4.22)</w:t>
+            </w:r>
           </w:p>
         </w:tc>
       </w:tr>
@@ -1027,19 +1185,33 @@
                 <w:szCs w:val="20"/>
               </w:rPr>
             </w:pPr>
-          </w:p>
-        </w:tc>
-        <w:tc>
-          <w:tcPr>
-            <w:tcW w:w="1593" w:type="dxa"/>
-          </w:tcPr>
-          <w:p>
-            <w:pPr>
-              <w:rPr>
-                <w:sz w:val="20"/>
-                <w:szCs w:val="20"/>
-              </w:rPr>
-            </w:pPr>
+            <w:r>
+              <w:rPr>
+                <w:sz w:val="20"/>
+                <w:szCs w:val="20"/>
+              </w:rPr>
+              <w:t>1.43 (1.19-1.71)</w:t>
+            </w:r>
+          </w:p>
+        </w:tc>
+        <w:tc>
+          <w:tcPr>
+            <w:tcW w:w="1593" w:type="dxa"/>
+          </w:tcPr>
+          <w:p>
+            <w:pPr>
+              <w:rPr>
+                <w:sz w:val="20"/>
+                <w:szCs w:val="20"/>
+              </w:rPr>
+            </w:pPr>
+            <w:r>
+              <w:rPr>
+                <w:sz w:val="20"/>
+                <w:szCs w:val="20"/>
+              </w:rPr>
+              <w:t>1.13 (0.94-1.37)</w:t>
+            </w:r>
           </w:p>
         </w:tc>
         <w:tc>
@@ -1093,19 +1265,33 @@
                 <w:szCs w:val="20"/>
               </w:rPr>
             </w:pPr>
-          </w:p>
-        </w:tc>
-        <w:tc>
-          <w:tcPr>
-            <w:tcW w:w="1593" w:type="dxa"/>
-          </w:tcPr>
-          <w:p>
-            <w:pPr>
-              <w:rPr>
-                <w:sz w:val="20"/>
-                <w:szCs w:val="20"/>
-              </w:rPr>
-            </w:pPr>
+            <w:r>
+              <w:rPr>
+                <w:sz w:val="20"/>
+                <w:szCs w:val="20"/>
+              </w:rPr>
+              <w:t>12.87 (9.54-17.36)</w:t>
+            </w:r>
+          </w:p>
+        </w:tc>
+        <w:tc>
+          <w:tcPr>
+            <w:tcW w:w="1593" w:type="dxa"/>
+          </w:tcPr>
+          <w:p>
+            <w:pPr>
+              <w:rPr>
+                <w:sz w:val="20"/>
+                <w:szCs w:val="20"/>
+              </w:rPr>
+            </w:pPr>
+            <w:r>
+              <w:rPr>
+                <w:sz w:val="20"/>
+                <w:szCs w:val="20"/>
+              </w:rPr>
+              <w:t>9.09 (6.71-12.32)</w:t>
+            </w:r>
           </w:p>
         </w:tc>
       </w:tr>
@@ -1174,19 +1360,33 @@
                 <w:szCs w:val="20"/>
               </w:rPr>
             </w:pPr>
-          </w:p>
-        </w:tc>
-        <w:tc>
-          <w:tcPr>
-            <w:tcW w:w="1593" w:type="dxa"/>
-          </w:tcPr>
-          <w:p>
-            <w:pPr>
-              <w:rPr>
-                <w:sz w:val="20"/>
-                <w:szCs w:val="20"/>
-              </w:rPr>
-            </w:pPr>
+            <w:r>
+              <w:rPr>
+                <w:sz w:val="20"/>
+                <w:szCs w:val="20"/>
+              </w:rPr>
+              <w:t>0.49 (0.35-0.68)</w:t>
+            </w:r>
+          </w:p>
+        </w:tc>
+        <w:tc>
+          <w:tcPr>
+            <w:tcW w:w="1593" w:type="dxa"/>
+          </w:tcPr>
+          <w:p>
+            <w:pPr>
+              <w:rPr>
+                <w:sz w:val="20"/>
+                <w:szCs w:val="20"/>
+              </w:rPr>
+            </w:pPr>
+            <w:r>
+              <w:rPr>
+                <w:sz w:val="20"/>
+                <w:szCs w:val="20"/>
+              </w:rPr>
+              <w:t>0.37 (0.26-0.52)</w:t>
+            </w:r>
           </w:p>
         </w:tc>
         <w:tc>
@@ -1240,19 +1440,33 @@
                 <w:szCs w:val="20"/>
               </w:rPr>
             </w:pPr>
-          </w:p>
-        </w:tc>
-        <w:tc>
-          <w:tcPr>
-            <w:tcW w:w="1593" w:type="dxa"/>
-          </w:tcPr>
-          <w:p>
-            <w:pPr>
-              <w:rPr>
-                <w:sz w:val="20"/>
-                <w:szCs w:val="20"/>
-              </w:rPr>
-            </w:pPr>
+            <w:r>
+              <w:rPr>
+                <w:sz w:val="20"/>
+                <w:szCs w:val="20"/>
+              </w:rPr>
+              <w:t>39.14 (29.23-52.41)</w:t>
+            </w:r>
+          </w:p>
+        </w:tc>
+        <w:tc>
+          <w:tcPr>
+            <w:tcW w:w="1593" w:type="dxa"/>
+          </w:tcPr>
+          <w:p>
+            <w:pPr>
+              <w:rPr>
+                <w:sz w:val="20"/>
+                <w:szCs w:val="20"/>
+              </w:rPr>
+            </w:pPr>
+            <w:r>
+              <w:rPr>
+                <w:sz w:val="20"/>
+                <w:szCs w:val="20"/>
+              </w:rPr>
+              <w:t>24.00 (17.77-32.41)</w:t>
+            </w:r>
           </w:p>
         </w:tc>
       </w:tr>
@@ -1609,32 +1823,6 @@
                 <w:szCs w:val="20"/>
               </w:rPr>
             </w:pPr>
-          </w:p>
-        </w:tc>
-        <w:tc>
-          <w:tcPr>
-            <w:tcW w:w="1593" w:type="dxa"/>
-          </w:tcPr>
-          <w:p>
-            <w:pPr>
-              <w:rPr>
-                <w:sz w:val="20"/>
-                <w:szCs w:val="20"/>
-              </w:rPr>
-            </w:pPr>
-          </w:p>
-        </w:tc>
-        <w:tc>
-          <w:tcPr>
-            <w:tcW w:w="1592" w:type="dxa"/>
-          </w:tcPr>
-          <w:p>
-            <w:pPr>
-              <w:rPr>
-                <w:sz w:val="20"/>
-                <w:szCs w:val="20"/>
-              </w:rPr>
-            </w:pPr>
             <w:r>
               <w:rPr>
                 <w:sz w:val="20"/>
@@ -1666,28 +1854,82 @@
         </w:tc>
         <w:tc>
           <w:tcPr>
-            <w:tcW w:w="1593" w:type="dxa"/>
-          </w:tcPr>
-          <w:p>
-            <w:pPr>
-              <w:rPr>
-                <w:sz w:val="20"/>
-                <w:szCs w:val="20"/>
-              </w:rPr>
-            </w:pPr>
-          </w:p>
-        </w:tc>
-        <w:tc>
-          <w:tcPr>
-            <w:tcW w:w="1593" w:type="dxa"/>
-          </w:tcPr>
-          <w:p>
-            <w:pPr>
-              <w:rPr>
-                <w:sz w:val="20"/>
-                <w:szCs w:val="20"/>
-              </w:rPr>
-            </w:pPr>
+            <w:tcW w:w="1592" w:type="dxa"/>
+          </w:tcPr>
+          <w:p>
+            <w:pPr>
+              <w:rPr>
+                <w:sz w:val="20"/>
+                <w:szCs w:val="20"/>
+              </w:rPr>
+            </w:pPr>
+            <w:r>
+              <w:rPr>
+                <w:sz w:val="20"/>
+                <w:szCs w:val="20"/>
+              </w:rPr>
+              <w:t>1.00 (ref)</w:t>
+            </w:r>
+          </w:p>
+        </w:tc>
+        <w:tc>
+          <w:tcPr>
+            <w:tcW w:w="1593" w:type="dxa"/>
+          </w:tcPr>
+          <w:p>
+            <w:pPr>
+              <w:rPr>
+                <w:sz w:val="20"/>
+                <w:szCs w:val="20"/>
+              </w:rPr>
+            </w:pPr>
+            <w:r>
+              <w:rPr>
+                <w:sz w:val="20"/>
+                <w:szCs w:val="20"/>
+              </w:rPr>
+              <w:t>1.00 (ref)</w:t>
+            </w:r>
+          </w:p>
+        </w:tc>
+        <w:tc>
+          <w:tcPr>
+            <w:tcW w:w="1593" w:type="dxa"/>
+          </w:tcPr>
+          <w:p>
+            <w:pPr>
+              <w:rPr>
+                <w:sz w:val="20"/>
+                <w:szCs w:val="20"/>
+              </w:rPr>
+            </w:pPr>
+            <w:r>
+              <w:rPr>
+                <w:sz w:val="20"/>
+                <w:szCs w:val="20"/>
+              </w:rPr>
+              <w:t>1.00 (ref)</w:t>
+            </w:r>
+          </w:p>
+        </w:tc>
+        <w:tc>
+          <w:tcPr>
+            <w:tcW w:w="1593" w:type="dxa"/>
+          </w:tcPr>
+          <w:p>
+            <w:pPr>
+              <w:rPr>
+                <w:sz w:val="20"/>
+                <w:szCs w:val="20"/>
+              </w:rPr>
+            </w:pPr>
+            <w:r>
+              <w:rPr>
+                <w:sz w:val="20"/>
+                <w:szCs w:val="20"/>
+              </w:rPr>
+              <w:t>1.00 (ref)</w:t>
+            </w:r>
           </w:p>
         </w:tc>
       </w:tr>
@@ -1767,19 +2009,33 @@
                 <w:szCs w:val="20"/>
               </w:rPr>
             </w:pPr>
-          </w:p>
-        </w:tc>
-        <w:tc>
-          <w:tcPr>
-            <w:tcW w:w="1593" w:type="dxa"/>
-          </w:tcPr>
-          <w:p>
-            <w:pPr>
-              <w:rPr>
-                <w:sz w:val="20"/>
-                <w:szCs w:val="20"/>
-              </w:rPr>
-            </w:pPr>
+            <w:r>
+              <w:rPr>
+                <w:sz w:val="20"/>
+                <w:szCs w:val="20"/>
+              </w:rPr>
+              <w:t>2.59 (2.26-2.98)</w:t>
+            </w:r>
+          </w:p>
+        </w:tc>
+        <w:tc>
+          <w:tcPr>
+            <w:tcW w:w="1593" w:type="dxa"/>
+          </w:tcPr>
+          <w:p>
+            <w:pPr>
+              <w:rPr>
+                <w:sz w:val="20"/>
+                <w:szCs w:val="20"/>
+              </w:rPr>
+            </w:pPr>
+            <w:r>
+              <w:rPr>
+                <w:sz w:val="20"/>
+                <w:szCs w:val="20"/>
+              </w:rPr>
+              <w:t>2.69 (2.34-3.10)</w:t>
+            </w:r>
           </w:p>
         </w:tc>
         <w:tc>
@@ -1833,19 +2089,33 @@
                 <w:szCs w:val="20"/>
               </w:rPr>
             </w:pPr>
-          </w:p>
-        </w:tc>
-        <w:tc>
-          <w:tcPr>
-            <w:tcW w:w="1593" w:type="dxa"/>
-          </w:tcPr>
-          <w:p>
-            <w:pPr>
-              <w:rPr>
-                <w:sz w:val="20"/>
-                <w:szCs w:val="20"/>
-              </w:rPr>
-            </w:pPr>
+            <w:r>
+              <w:rPr>
+                <w:sz w:val="20"/>
+                <w:szCs w:val="20"/>
+              </w:rPr>
+              <w:t>2.24 (1.99-2.53)</w:t>
+            </w:r>
+          </w:p>
+        </w:tc>
+        <w:tc>
+          <w:tcPr>
+            <w:tcW w:w="1593" w:type="dxa"/>
+          </w:tcPr>
+          <w:p>
+            <w:pPr>
+              <w:rPr>
+                <w:sz w:val="20"/>
+                <w:szCs w:val="20"/>
+              </w:rPr>
+            </w:pPr>
+            <w:r>
+              <w:rPr>
+                <w:sz w:val="20"/>
+                <w:szCs w:val="20"/>
+              </w:rPr>
+              <w:t>1.92 (1.70-2.17)</w:t>
+            </w:r>
           </w:p>
         </w:tc>
       </w:tr>
@@ -2211,6 +2481,13 @@
                 <w:szCs w:val="20"/>
               </w:rPr>
             </w:pPr>
+            <w:r>
+              <w:rPr>
+                <w:sz w:val="20"/>
+                <w:szCs w:val="20"/>
+              </w:rPr>
+              <w:t>1.00 (ref)</w:t>
+            </w:r>
           </w:p>
         </w:tc>
         <w:tc>
@@ -2225,6 +2502,13 @@
                 <w:szCs w:val="20"/>
               </w:rPr>
             </w:pPr>
+            <w:r>
+              <w:rPr>
+                <w:sz w:val="20"/>
+                <w:szCs w:val="20"/>
+              </w:rPr>
+              <w:t>1.00 (ref)</w:t>
+            </w:r>
           </w:p>
         </w:tc>
         <w:tc>
@@ -2281,6 +2565,13 @@
                 <w:szCs w:val="20"/>
               </w:rPr>
             </w:pPr>
+            <w:r>
+              <w:rPr>
+                <w:sz w:val="20"/>
+                <w:szCs w:val="20"/>
+              </w:rPr>
+              <w:t>1.00 (ref)</w:t>
+            </w:r>
           </w:p>
         </w:tc>
         <w:tc>
@@ -2295,6 +2586,13 @@
                 <w:szCs w:val="20"/>
               </w:rPr>
             </w:pPr>
+            <w:r>
+              <w:rPr>
+                <w:sz w:val="20"/>
+                <w:szCs w:val="20"/>
+              </w:rPr>
+              <w:t>1.00 (ref)</w:t>
+            </w:r>
           </w:p>
         </w:tc>
       </w:tr>
@@ -2366,6 +2664,13 @@
                 <w:szCs w:val="20"/>
               </w:rPr>
             </w:pPr>
+            <w:r>
+              <w:rPr>
+                <w:sz w:val="20"/>
+                <w:szCs w:val="20"/>
+              </w:rPr>
+              <w:t>3.50 (2.80-4.38)</w:t>
+            </w:r>
           </w:p>
         </w:tc>
         <w:tc>
@@ -2380,6 +2685,13 @@
                 <w:szCs w:val="20"/>
               </w:rPr>
             </w:pPr>
+            <w:r>
+              <w:rPr>
+                <w:sz w:val="20"/>
+                <w:szCs w:val="20"/>
+              </w:rPr>
+              <w:t>2.43 (1.93-3.06)</w:t>
+            </w:r>
           </w:p>
         </w:tc>
         <w:tc>
@@ -2436,6 +2748,13 @@
                 <w:szCs w:val="20"/>
               </w:rPr>
             </w:pPr>
+            <w:r>
+              <w:rPr>
+                <w:sz w:val="20"/>
+                <w:szCs w:val="20"/>
+              </w:rPr>
+              <w:t>2.76 (2.06-3.71)</w:t>
+            </w:r>
           </w:p>
         </w:tc>
         <w:tc>
@@ -2450,6 +2769,13 @@
                 <w:szCs w:val="20"/>
               </w:rPr>
             </w:pPr>
+            <w:r>
+              <w:rPr>
+                <w:sz w:val="20"/>
+                <w:szCs w:val="20"/>
+              </w:rPr>
+              <w:t>2.05 (1.52-2.76)</w:t>
+            </w:r>
           </w:p>
         </w:tc>
       </w:tr>
@@ -2789,34 +3115,6 @@
                 <w:highlight w:val="lightGray"/>
               </w:rPr>
             </w:pPr>
-          </w:p>
-        </w:tc>
-        <w:tc>
-          <w:tcPr>
-            <w:tcW w:w="1593" w:type="dxa"/>
-          </w:tcPr>
-          <w:p>
-            <w:pPr>
-              <w:rPr>
-                <w:sz w:val="20"/>
-                <w:szCs w:val="20"/>
-                <w:highlight w:val="lightGray"/>
-              </w:rPr>
-            </w:pPr>
-          </w:p>
-        </w:tc>
-        <w:tc>
-          <w:tcPr>
-            <w:tcW w:w="1592" w:type="dxa"/>
-          </w:tcPr>
-          <w:p>
-            <w:pPr>
-              <w:rPr>
-                <w:sz w:val="20"/>
-                <w:szCs w:val="20"/>
-                <w:highlight w:val="lightGray"/>
-              </w:rPr>
-            </w:pPr>
             <w:r>
               <w:rPr>
                 <w:sz w:val="20"/>
@@ -2849,30 +3147,86 @@
         </w:tc>
         <w:tc>
           <w:tcPr>
-            <w:tcW w:w="1593" w:type="dxa"/>
-          </w:tcPr>
-          <w:p>
-            <w:pPr>
-              <w:rPr>
-                <w:sz w:val="20"/>
-                <w:szCs w:val="20"/>
-                <w:highlight w:val="lightGray"/>
-              </w:rPr>
-            </w:pPr>
-          </w:p>
-        </w:tc>
-        <w:tc>
-          <w:tcPr>
-            <w:tcW w:w="1593" w:type="dxa"/>
-          </w:tcPr>
-          <w:p>
-            <w:pPr>
-              <w:rPr>
-                <w:sz w:val="20"/>
-                <w:szCs w:val="20"/>
-                <w:highlight w:val="lightGray"/>
-              </w:rPr>
-            </w:pPr>
+            <w:tcW w:w="1592" w:type="dxa"/>
+          </w:tcPr>
+          <w:p>
+            <w:pPr>
+              <w:rPr>
+                <w:sz w:val="20"/>
+                <w:szCs w:val="20"/>
+                <w:highlight w:val="lightGray"/>
+              </w:rPr>
+            </w:pPr>
+            <w:r>
+              <w:rPr>
+                <w:sz w:val="20"/>
+                <w:szCs w:val="20"/>
+              </w:rPr>
+              <w:t>1.00 (ref)</w:t>
+            </w:r>
+          </w:p>
+        </w:tc>
+        <w:tc>
+          <w:tcPr>
+            <w:tcW w:w="1593" w:type="dxa"/>
+          </w:tcPr>
+          <w:p>
+            <w:pPr>
+              <w:rPr>
+                <w:sz w:val="20"/>
+                <w:szCs w:val="20"/>
+                <w:highlight w:val="lightGray"/>
+              </w:rPr>
+            </w:pPr>
+            <w:r>
+              <w:rPr>
+                <w:sz w:val="20"/>
+                <w:szCs w:val="20"/>
+              </w:rPr>
+              <w:t>1.00 (ref)</w:t>
+            </w:r>
+          </w:p>
+        </w:tc>
+        <w:tc>
+          <w:tcPr>
+            <w:tcW w:w="1593" w:type="dxa"/>
+          </w:tcPr>
+          <w:p>
+            <w:pPr>
+              <w:rPr>
+                <w:sz w:val="20"/>
+                <w:szCs w:val="20"/>
+                <w:highlight w:val="lightGray"/>
+              </w:rPr>
+            </w:pPr>
+            <w:r>
+              <w:rPr>
+                <w:sz w:val="20"/>
+                <w:szCs w:val="20"/>
+              </w:rPr>
+              <w:t>1.00 (ref)</w:t>
+            </w:r>
+          </w:p>
+        </w:tc>
+        <w:tc>
+          <w:tcPr>
+            <w:tcW w:w="1593" w:type="dxa"/>
+          </w:tcPr>
+          <w:p>
+            <w:pPr>
+              <w:rPr>
+                <w:sz w:val="20"/>
+                <w:szCs w:val="20"/>
+                <w:highlight w:val="lightGray"/>
+              </w:rPr>
+            </w:pPr>
+            <w:r>
+              <w:rPr>
+                <w:sz w:val="20"/>
+                <w:szCs w:val="20"/>
+              </w:rPr>
+              <w:t>1.00 (ref)</w:t>
+            </w:r>
           </w:p>
         </w:tc>
       </w:tr>
@@ -2943,20 +3297,34 @@
                 <w:highlight w:val="lightGray"/>
               </w:rPr>
             </w:pPr>
-          </w:p>
-        </w:tc>
-        <w:tc>
-          <w:tcPr>
-            <w:tcW w:w="1593" w:type="dxa"/>
-          </w:tcPr>
-          <w:p>
-            <w:pPr>
-              <w:rPr>
-                <w:sz w:val="20"/>
-                <w:szCs w:val="20"/>
-                <w:highlight w:val="lightGray"/>
-              </w:rPr>
-            </w:pPr>
+            <w:r>
+              <w:rPr>
+                <w:sz w:val="20"/>
+                <w:szCs w:val="20"/>
+              </w:rPr>
+              <w:t>0.38 (0.30-0.47)</w:t>
+            </w:r>
+          </w:p>
+        </w:tc>
+        <w:tc>
+          <w:tcPr>
+            <w:tcW w:w="1593" w:type="dxa"/>
+          </w:tcPr>
+          <w:p>
+            <w:pPr>
+              <w:rPr>
+                <w:sz w:val="20"/>
+                <w:szCs w:val="20"/>
+                <w:highlight w:val="lightGray"/>
+              </w:rPr>
+            </w:pPr>
+            <w:r>
+              <w:rPr>
+                <w:sz w:val="20"/>
+                <w:szCs w:val="20"/>
+              </w:rPr>
+              <w:t>0.36 (0.29-0.45)</w:t>
+            </w:r>
           </w:p>
         </w:tc>
         <w:tc>
@@ -3013,20 +3381,34 @@
                 <w:highlight w:val="lightGray"/>
               </w:rPr>
             </w:pPr>
-          </w:p>
-        </w:tc>
-        <w:tc>
-          <w:tcPr>
-            <w:tcW w:w="1593" w:type="dxa"/>
-          </w:tcPr>
-          <w:p>
-            <w:pPr>
-              <w:rPr>
-                <w:sz w:val="20"/>
-                <w:szCs w:val="20"/>
-                <w:highlight w:val="lightGray"/>
-              </w:rPr>
-            </w:pPr>
+            <w:r>
+              <w:rPr>
+                <w:sz w:val="20"/>
+                <w:szCs w:val="20"/>
+              </w:rPr>
+              <w:t>0.86 (0.71-1.03)</w:t>
+            </w:r>
+          </w:p>
+        </w:tc>
+        <w:tc>
+          <w:tcPr>
+            <w:tcW w:w="1593" w:type="dxa"/>
+          </w:tcPr>
+          <w:p>
+            <w:pPr>
+              <w:rPr>
+                <w:sz w:val="20"/>
+                <w:szCs w:val="20"/>
+                <w:highlight w:val="lightGray"/>
+              </w:rPr>
+            </w:pPr>
+            <w:r>
+              <w:rPr>
+                <w:sz w:val="20"/>
+                <w:szCs w:val="20"/>
+              </w:rPr>
+              <w:t>0.76 (0.63-0.92)</w:t>
+            </w:r>
           </w:p>
         </w:tc>
       </w:tr>
@@ -3371,34 +3753,6 @@
                 <w:highlight w:val="lightGray"/>
               </w:rPr>
             </w:pPr>
-          </w:p>
-        </w:tc>
-        <w:tc>
-          <w:tcPr>
-            <w:tcW w:w="1593" w:type="dxa"/>
-          </w:tcPr>
-          <w:p>
-            <w:pPr>
-              <w:rPr>
-                <w:sz w:val="20"/>
-                <w:szCs w:val="20"/>
-                <w:highlight w:val="lightGray"/>
-              </w:rPr>
-            </w:pPr>
-          </w:p>
-        </w:tc>
-        <w:tc>
-          <w:tcPr>
-            <w:tcW w:w="1592" w:type="dxa"/>
-          </w:tcPr>
-          <w:p>
-            <w:pPr>
-              <w:rPr>
-                <w:sz w:val="20"/>
-                <w:szCs w:val="20"/>
-                <w:highlight w:val="lightGray"/>
-              </w:rPr>
-            </w:pPr>
             <w:r>
               <w:rPr>
                 <w:sz w:val="20"/>
@@ -3431,30 +3785,86 @@
         </w:tc>
         <w:tc>
           <w:tcPr>
-            <w:tcW w:w="1593" w:type="dxa"/>
-          </w:tcPr>
-          <w:p>
-            <w:pPr>
-              <w:rPr>
-                <w:sz w:val="20"/>
-                <w:szCs w:val="20"/>
-                <w:highlight w:val="lightGray"/>
-              </w:rPr>
-            </w:pPr>
-          </w:p>
-        </w:tc>
-        <w:tc>
-          <w:tcPr>
-            <w:tcW w:w="1593" w:type="dxa"/>
-          </w:tcPr>
-          <w:p>
-            <w:pPr>
-              <w:rPr>
-                <w:sz w:val="20"/>
-                <w:szCs w:val="20"/>
-                <w:highlight w:val="lightGray"/>
-              </w:rPr>
-            </w:pPr>
+            <w:tcW w:w="1592" w:type="dxa"/>
+          </w:tcPr>
+          <w:p>
+            <w:pPr>
+              <w:rPr>
+                <w:sz w:val="20"/>
+                <w:szCs w:val="20"/>
+                <w:highlight w:val="lightGray"/>
+              </w:rPr>
+            </w:pPr>
+            <w:r>
+              <w:rPr>
+                <w:sz w:val="20"/>
+                <w:szCs w:val="20"/>
+              </w:rPr>
+              <w:t>1.00 (ref)</w:t>
+            </w:r>
+          </w:p>
+        </w:tc>
+        <w:tc>
+          <w:tcPr>
+            <w:tcW w:w="1593" w:type="dxa"/>
+          </w:tcPr>
+          <w:p>
+            <w:pPr>
+              <w:rPr>
+                <w:sz w:val="20"/>
+                <w:szCs w:val="20"/>
+                <w:highlight w:val="lightGray"/>
+              </w:rPr>
+            </w:pPr>
+            <w:r>
+              <w:rPr>
+                <w:sz w:val="20"/>
+                <w:szCs w:val="20"/>
+              </w:rPr>
+              <w:t>1.00 (ref)</w:t>
+            </w:r>
+          </w:p>
+        </w:tc>
+        <w:tc>
+          <w:tcPr>
+            <w:tcW w:w="1593" w:type="dxa"/>
+          </w:tcPr>
+          <w:p>
+            <w:pPr>
+              <w:rPr>
+                <w:sz w:val="20"/>
+                <w:szCs w:val="20"/>
+                <w:highlight w:val="lightGray"/>
+              </w:rPr>
+            </w:pPr>
+            <w:r>
+              <w:rPr>
+                <w:sz w:val="20"/>
+                <w:szCs w:val="20"/>
+              </w:rPr>
+              <w:t>1.00 (ref)</w:t>
+            </w:r>
+          </w:p>
+        </w:tc>
+        <w:tc>
+          <w:tcPr>
+            <w:tcW w:w="1593" w:type="dxa"/>
+          </w:tcPr>
+          <w:p>
+            <w:pPr>
+              <w:rPr>
+                <w:sz w:val="20"/>
+                <w:szCs w:val="20"/>
+                <w:highlight w:val="lightGray"/>
+              </w:rPr>
+            </w:pPr>
+            <w:r>
+              <w:rPr>
+                <w:sz w:val="20"/>
+                <w:szCs w:val="20"/>
+              </w:rPr>
+              <w:t>1.00 (ref)</w:t>
+            </w:r>
           </w:p>
         </w:tc>
       </w:tr>
@@ -3525,20 +3935,34 @@
                 <w:highlight w:val="lightGray"/>
               </w:rPr>
             </w:pPr>
-          </w:p>
-        </w:tc>
-        <w:tc>
-          <w:tcPr>
-            <w:tcW w:w="1593" w:type="dxa"/>
-          </w:tcPr>
-          <w:p>
-            <w:pPr>
-              <w:rPr>
-                <w:sz w:val="20"/>
-                <w:szCs w:val="20"/>
-                <w:highlight w:val="lightGray"/>
-              </w:rPr>
-            </w:pPr>
+            <w:r>
+              <w:rPr>
+                <w:sz w:val="20"/>
+                <w:szCs w:val="20"/>
+              </w:rPr>
+              <w:t>2.92 (1.79-4.75)</w:t>
+            </w:r>
+          </w:p>
+        </w:tc>
+        <w:tc>
+          <w:tcPr>
+            <w:tcW w:w="1593" w:type="dxa"/>
+          </w:tcPr>
+          <w:p>
+            <w:pPr>
+              <w:rPr>
+                <w:sz w:val="20"/>
+                <w:szCs w:val="20"/>
+                <w:highlight w:val="lightGray"/>
+              </w:rPr>
+            </w:pPr>
+            <w:r>
+              <w:rPr>
+                <w:sz w:val="20"/>
+                <w:szCs w:val="20"/>
+              </w:rPr>
+              <w:t>2.75 (1.69-4.49)</w:t>
+            </w:r>
           </w:p>
         </w:tc>
         <w:tc>
@@ -3595,20 +4019,34 @@
                 <w:highlight w:val="lightGray"/>
               </w:rPr>
             </w:pPr>
-          </w:p>
-        </w:tc>
-        <w:tc>
-          <w:tcPr>
-            <w:tcW w:w="1593" w:type="dxa"/>
-          </w:tcPr>
-          <w:p>
-            <w:pPr>
-              <w:rPr>
-                <w:sz w:val="20"/>
-                <w:szCs w:val="20"/>
-                <w:highlight w:val="lightGray"/>
-              </w:rPr>
-            </w:pPr>
+            <w:r>
+              <w:rPr>
+                <w:sz w:val="20"/>
+                <w:szCs w:val="20"/>
+              </w:rPr>
+              <w:t>1.69 (0.84-3.42)</w:t>
+            </w:r>
+          </w:p>
+        </w:tc>
+        <w:tc>
+          <w:tcPr>
+            <w:tcW w:w="1593" w:type="dxa"/>
+          </w:tcPr>
+          <w:p>
+            <w:pPr>
+              <w:rPr>
+                <w:sz w:val="20"/>
+                <w:szCs w:val="20"/>
+                <w:highlight w:val="lightGray"/>
+              </w:rPr>
+            </w:pPr>
+            <w:r>
+              <w:rPr>
+                <w:sz w:val="20"/>
+                <w:szCs w:val="20"/>
+              </w:rPr>
+              <w:t>1.60 (0.79-3.24)</w:t>
+            </w:r>
           </w:p>
         </w:tc>
       </w:tr>
@@ -3679,20 +4117,34 @@
                 <w:highlight w:val="lightGray"/>
               </w:rPr>
             </w:pPr>
-          </w:p>
-        </w:tc>
-        <w:tc>
-          <w:tcPr>
-            <w:tcW w:w="1593" w:type="dxa"/>
-          </w:tcPr>
-          <w:p>
-            <w:pPr>
-              <w:rPr>
-                <w:sz w:val="20"/>
-                <w:szCs w:val="20"/>
-                <w:highlight w:val="lightGray"/>
-              </w:rPr>
-            </w:pPr>
+            <w:r>
+              <w:rPr>
+                <w:sz w:val="20"/>
+                <w:szCs w:val="20"/>
+              </w:rPr>
+              <w:t>2.69 (2.16-3.35)</w:t>
+            </w:r>
+          </w:p>
+        </w:tc>
+        <w:tc>
+          <w:tcPr>
+            <w:tcW w:w="1593" w:type="dxa"/>
+          </w:tcPr>
+          <w:p>
+            <w:pPr>
+              <w:rPr>
+                <w:sz w:val="20"/>
+                <w:szCs w:val="20"/>
+                <w:highlight w:val="lightGray"/>
+              </w:rPr>
+            </w:pPr>
+            <w:r>
+              <w:rPr>
+                <w:sz w:val="20"/>
+                <w:szCs w:val="20"/>
+              </w:rPr>
+              <w:t>2.10 (1.67-2.64)</w:t>
+            </w:r>
           </w:p>
         </w:tc>
         <w:tc>
@@ -3749,20 +4201,34 @@
                 <w:highlight w:val="lightGray"/>
               </w:rPr>
             </w:pPr>
-          </w:p>
-        </w:tc>
-        <w:tc>
-          <w:tcPr>
-            <w:tcW w:w="1593" w:type="dxa"/>
-          </w:tcPr>
-          <w:p>
-            <w:pPr>
-              <w:rPr>
-                <w:sz w:val="20"/>
-                <w:szCs w:val="20"/>
-                <w:highlight w:val="lightGray"/>
-              </w:rPr>
-            </w:pPr>
+            <w:r>
+              <w:rPr>
+                <w:sz w:val="20"/>
+                <w:szCs w:val="20"/>
+              </w:rPr>
+              <w:t>2.44 (1.95-3.05)</w:t>
+            </w:r>
+          </w:p>
+        </w:tc>
+        <w:tc>
+          <w:tcPr>
+            <w:tcW w:w="1593" w:type="dxa"/>
+          </w:tcPr>
+          <w:p>
+            <w:pPr>
+              <w:rPr>
+                <w:sz w:val="20"/>
+                <w:szCs w:val="20"/>
+                <w:highlight w:val="lightGray"/>
+              </w:rPr>
+            </w:pPr>
+            <w:r>
+              <w:rPr>
+                <w:sz w:val="20"/>
+                <w:szCs w:val="20"/>
+              </w:rPr>
+              <w:t>1.96 (1.56-2.47)</w:t>
+            </w:r>
           </w:p>
         </w:tc>
       </w:tr>
@@ -3833,20 +4299,34 @@
                 <w:highlight w:val="lightGray"/>
               </w:rPr>
             </w:pPr>
-          </w:p>
-        </w:tc>
-        <w:tc>
-          <w:tcPr>
-            <w:tcW w:w="1593" w:type="dxa"/>
-          </w:tcPr>
-          <w:p>
-            <w:pPr>
-              <w:rPr>
-                <w:sz w:val="20"/>
-                <w:szCs w:val="20"/>
-                <w:highlight w:val="lightGray"/>
-              </w:rPr>
-            </w:pPr>
+            <w:r>
+              <w:rPr>
+                <w:sz w:val="20"/>
+                <w:szCs w:val="20"/>
+              </w:rPr>
+              <w:t>4.22 (3.23-5.52)</w:t>
+            </w:r>
+          </w:p>
+        </w:tc>
+        <w:tc>
+          <w:tcPr>
+            <w:tcW w:w="1593" w:type="dxa"/>
+          </w:tcPr>
+          <w:p>
+            <w:pPr>
+              <w:rPr>
+                <w:sz w:val="20"/>
+                <w:szCs w:val="20"/>
+                <w:highlight w:val="lightGray"/>
+              </w:rPr>
+            </w:pPr>
+            <w:r>
+              <w:rPr>
+                <w:sz w:val="20"/>
+                <w:szCs w:val="20"/>
+              </w:rPr>
+              <w:t>3.62 (2.75-4.77)</w:t>
+            </w:r>
           </w:p>
         </w:tc>
         <w:tc>
@@ -3903,20 +4383,34 @@
                 <w:highlight w:val="lightGray"/>
               </w:rPr>
             </w:pPr>
-          </w:p>
-        </w:tc>
-        <w:tc>
-          <w:tcPr>
-            <w:tcW w:w="1593" w:type="dxa"/>
-          </w:tcPr>
-          <w:p>
-            <w:pPr>
-              <w:rPr>
-                <w:sz w:val="20"/>
-                <w:szCs w:val="20"/>
-                <w:highlight w:val="lightGray"/>
-              </w:rPr>
-            </w:pPr>
+            <w:r>
+              <w:rPr>
+                <w:sz w:val="20"/>
+                <w:szCs w:val="20"/>
+              </w:rPr>
+              <w:t>1.79 (1.22-2.61)</w:t>
+            </w:r>
+          </w:p>
+        </w:tc>
+        <w:tc>
+          <w:tcPr>
+            <w:tcW w:w="1593" w:type="dxa"/>
+          </w:tcPr>
+          <w:p>
+            <w:pPr>
+              <w:rPr>
+                <w:sz w:val="20"/>
+                <w:szCs w:val="20"/>
+                <w:highlight w:val="lightGray"/>
+              </w:rPr>
+            </w:pPr>
+            <w:r>
+              <w:rPr>
+                <w:sz w:val="20"/>
+                <w:szCs w:val="20"/>
+              </w:rPr>
+              <w:t>1.62 (1.10-2.39)</w:t>
+            </w:r>
           </w:p>
         </w:tc>
       </w:tr>
@@ -3987,20 +4481,34 @@
                 <w:highlight w:val="lightGray"/>
               </w:rPr>
             </w:pPr>
-          </w:p>
-        </w:tc>
-        <w:tc>
-          <w:tcPr>
-            <w:tcW w:w="1593" w:type="dxa"/>
-          </w:tcPr>
-          <w:p>
-            <w:pPr>
-              <w:rPr>
-                <w:sz w:val="20"/>
-                <w:szCs w:val="20"/>
-                <w:highlight w:val="lightGray"/>
-              </w:rPr>
-            </w:pPr>
+            <w:r>
+              <w:rPr>
+                <w:sz w:val="20"/>
+                <w:szCs w:val="20"/>
+              </w:rPr>
+              <w:t>2.77 (1.92-4.00)</w:t>
+            </w:r>
+          </w:p>
+        </w:tc>
+        <w:tc>
+          <w:tcPr>
+            <w:tcW w:w="1593" w:type="dxa"/>
+          </w:tcPr>
+          <w:p>
+            <w:pPr>
+              <w:rPr>
+                <w:sz w:val="20"/>
+                <w:szCs w:val="20"/>
+                <w:highlight w:val="lightGray"/>
+              </w:rPr>
+            </w:pPr>
+            <w:r>
+              <w:rPr>
+                <w:sz w:val="20"/>
+                <w:szCs w:val="20"/>
+              </w:rPr>
+              <w:t>2.78 (1.92-4.02)</w:t>
+            </w:r>
           </w:p>
         </w:tc>
         <w:tc>
@@ -4057,20 +4565,34 @@
                 <w:highlight w:val="lightGray"/>
               </w:rPr>
             </w:pPr>
-          </w:p>
-        </w:tc>
-        <w:tc>
-          <w:tcPr>
-            <w:tcW w:w="1593" w:type="dxa"/>
-          </w:tcPr>
-          <w:p>
-            <w:pPr>
-              <w:rPr>
-                <w:sz w:val="20"/>
-                <w:szCs w:val="20"/>
-                <w:highlight w:val="lightGray"/>
-              </w:rPr>
-            </w:pPr>
+            <w:r>
+              <w:rPr>
+                <w:sz w:val="20"/>
+                <w:szCs w:val="20"/>
+              </w:rPr>
+              <w:t>2.23 (1.46-3.42)</w:t>
+            </w:r>
+          </w:p>
+        </w:tc>
+        <w:tc>
+          <w:tcPr>
+            <w:tcW w:w="1593" w:type="dxa"/>
+          </w:tcPr>
+          <w:p>
+            <w:pPr>
+              <w:rPr>
+                <w:sz w:val="20"/>
+                <w:szCs w:val="20"/>
+                <w:highlight w:val="lightGray"/>
+              </w:rPr>
+            </w:pPr>
+            <w:r>
+              <w:rPr>
+                <w:sz w:val="20"/>
+                <w:szCs w:val="20"/>
+              </w:rPr>
+              <w:t>2.16 (1.41-3.32)</w:t>
+            </w:r>
           </w:p>
         </w:tc>
       </w:tr>
@@ -4422,32 +4944,6 @@
                 <w:szCs w:val="20"/>
               </w:rPr>
             </w:pPr>
-          </w:p>
-        </w:tc>
-        <w:tc>
-          <w:tcPr>
-            <w:tcW w:w="1593" w:type="dxa"/>
-          </w:tcPr>
-          <w:p>
-            <w:pPr>
-              <w:rPr>
-                <w:sz w:val="20"/>
-                <w:szCs w:val="20"/>
-              </w:rPr>
-            </w:pPr>
-          </w:p>
-        </w:tc>
-        <w:tc>
-          <w:tcPr>
-            <w:tcW w:w="1592" w:type="dxa"/>
-          </w:tcPr>
-          <w:p>
-            <w:pPr>
-              <w:rPr>
-                <w:sz w:val="20"/>
-                <w:szCs w:val="20"/>
-              </w:rPr>
-            </w:pPr>
             <w:r>
               <w:rPr>
                 <w:sz w:val="20"/>
@@ -4479,28 +4975,82 @@
         </w:tc>
         <w:tc>
           <w:tcPr>
-            <w:tcW w:w="1593" w:type="dxa"/>
-          </w:tcPr>
-          <w:p>
-            <w:pPr>
-              <w:rPr>
-                <w:sz w:val="20"/>
-                <w:szCs w:val="20"/>
-              </w:rPr>
-            </w:pPr>
-          </w:p>
-        </w:tc>
-        <w:tc>
-          <w:tcPr>
-            <w:tcW w:w="1593" w:type="dxa"/>
-          </w:tcPr>
-          <w:p>
-            <w:pPr>
-              <w:rPr>
-                <w:sz w:val="20"/>
-                <w:szCs w:val="20"/>
-              </w:rPr>
-            </w:pPr>
+            <w:tcW w:w="1592" w:type="dxa"/>
+          </w:tcPr>
+          <w:p>
+            <w:pPr>
+              <w:rPr>
+                <w:sz w:val="20"/>
+                <w:szCs w:val="20"/>
+              </w:rPr>
+            </w:pPr>
+            <w:r>
+              <w:rPr>
+                <w:sz w:val="20"/>
+                <w:szCs w:val="20"/>
+              </w:rPr>
+              <w:t>1.00 (ref)</w:t>
+            </w:r>
+          </w:p>
+        </w:tc>
+        <w:tc>
+          <w:tcPr>
+            <w:tcW w:w="1593" w:type="dxa"/>
+          </w:tcPr>
+          <w:p>
+            <w:pPr>
+              <w:rPr>
+                <w:sz w:val="20"/>
+                <w:szCs w:val="20"/>
+              </w:rPr>
+            </w:pPr>
+            <w:r>
+              <w:rPr>
+                <w:sz w:val="20"/>
+                <w:szCs w:val="20"/>
+              </w:rPr>
+              <w:t>1.00 (ref)</w:t>
+            </w:r>
+          </w:p>
+        </w:tc>
+        <w:tc>
+          <w:tcPr>
+            <w:tcW w:w="1593" w:type="dxa"/>
+          </w:tcPr>
+          <w:p>
+            <w:pPr>
+              <w:rPr>
+                <w:sz w:val="20"/>
+                <w:szCs w:val="20"/>
+              </w:rPr>
+            </w:pPr>
+            <w:r>
+              <w:rPr>
+                <w:sz w:val="20"/>
+                <w:szCs w:val="20"/>
+              </w:rPr>
+              <w:t>1.00 (ref)</w:t>
+            </w:r>
+          </w:p>
+        </w:tc>
+        <w:tc>
+          <w:tcPr>
+            <w:tcW w:w="1593" w:type="dxa"/>
+          </w:tcPr>
+          <w:p>
+            <w:pPr>
+              <w:rPr>
+                <w:sz w:val="20"/>
+                <w:szCs w:val="20"/>
+              </w:rPr>
+            </w:pPr>
+            <w:r>
+              <w:rPr>
+                <w:sz w:val="20"/>
+                <w:szCs w:val="20"/>
+              </w:rPr>
+              <w:t>1.00 (ref)</w:t>
+            </w:r>
           </w:p>
         </w:tc>
       </w:tr>
@@ -4570,19 +5120,33 @@
                 <w:szCs w:val="20"/>
               </w:rPr>
             </w:pPr>
-          </w:p>
-        </w:tc>
-        <w:tc>
-          <w:tcPr>
-            <w:tcW w:w="1593" w:type="dxa"/>
-          </w:tcPr>
-          <w:p>
-            <w:pPr>
-              <w:rPr>
-                <w:sz w:val="20"/>
-                <w:szCs w:val="20"/>
-              </w:rPr>
-            </w:pPr>
+            <w:r>
+              <w:rPr>
+                <w:sz w:val="20"/>
+                <w:szCs w:val="20"/>
+              </w:rPr>
+              <w:t>1.05 (0.87-1.27)</w:t>
+            </w:r>
+          </w:p>
+        </w:tc>
+        <w:tc>
+          <w:tcPr>
+            <w:tcW w:w="1593" w:type="dxa"/>
+          </w:tcPr>
+          <w:p>
+            <w:pPr>
+              <w:rPr>
+                <w:sz w:val="20"/>
+                <w:szCs w:val="20"/>
+              </w:rPr>
+            </w:pPr>
+            <w:r>
+              <w:rPr>
+                <w:sz w:val="20"/>
+                <w:szCs w:val="20"/>
+              </w:rPr>
+              <w:t>1.05 (0.87-1.27)</w:t>
+            </w:r>
           </w:p>
         </w:tc>
         <w:tc>
@@ -4636,19 +5200,33 @@
                 <w:szCs w:val="20"/>
               </w:rPr>
             </w:pPr>
-          </w:p>
-        </w:tc>
-        <w:tc>
-          <w:tcPr>
-            <w:tcW w:w="1593" w:type="dxa"/>
-          </w:tcPr>
-          <w:p>
-            <w:pPr>
-              <w:rPr>
-                <w:sz w:val="20"/>
-                <w:szCs w:val="20"/>
-              </w:rPr>
-            </w:pPr>
+            <w:r>
+              <w:rPr>
+                <w:sz w:val="20"/>
+                <w:szCs w:val="20"/>
+              </w:rPr>
+              <w:t>0.83 (0.69-0.99)</w:t>
+            </w:r>
+          </w:p>
+        </w:tc>
+        <w:tc>
+          <w:tcPr>
+            <w:tcW w:w="1593" w:type="dxa"/>
+          </w:tcPr>
+          <w:p>
+            <w:pPr>
+              <w:rPr>
+                <w:sz w:val="20"/>
+                <w:szCs w:val="20"/>
+              </w:rPr>
+            </w:pPr>
+            <w:r>
+              <w:rPr>
+                <w:sz w:val="20"/>
+                <w:szCs w:val="20"/>
+              </w:rPr>
+              <w:t>0.88 (0.73-1.06)</w:t>
+            </w:r>
           </w:p>
         </w:tc>
       </w:tr>
@@ -4718,19 +5296,33 @@
                 <w:szCs w:val="20"/>
               </w:rPr>
             </w:pPr>
-          </w:p>
-        </w:tc>
-        <w:tc>
-          <w:tcPr>
-            <w:tcW w:w="1593" w:type="dxa"/>
-          </w:tcPr>
-          <w:p>
-            <w:pPr>
-              <w:rPr>
-                <w:sz w:val="20"/>
-                <w:szCs w:val="20"/>
-              </w:rPr>
-            </w:pPr>
+            <w:r>
+              <w:rPr>
+                <w:sz w:val="20"/>
+                <w:szCs w:val="20"/>
+              </w:rPr>
+              <w:t>0.92 (0.75-1.12)</w:t>
+            </w:r>
+          </w:p>
+        </w:tc>
+        <w:tc>
+          <w:tcPr>
+            <w:tcW w:w="1593" w:type="dxa"/>
+          </w:tcPr>
+          <w:p>
+            <w:pPr>
+              <w:rPr>
+                <w:sz w:val="20"/>
+                <w:szCs w:val="20"/>
+              </w:rPr>
+            </w:pPr>
+            <w:r>
+              <w:rPr>
+                <w:sz w:val="20"/>
+                <w:szCs w:val="20"/>
+              </w:rPr>
+              <w:t>0.93 (0.76-1.14)</w:t>
+            </w:r>
           </w:p>
         </w:tc>
         <w:tc>
@@ -4784,19 +5376,33 @@
                 <w:szCs w:val="20"/>
               </w:rPr>
             </w:pPr>
-          </w:p>
-        </w:tc>
-        <w:tc>
-          <w:tcPr>
-            <w:tcW w:w="1593" w:type="dxa"/>
-          </w:tcPr>
-          <w:p>
-            <w:pPr>
-              <w:rPr>
-                <w:sz w:val="20"/>
-                <w:szCs w:val="20"/>
-              </w:rPr>
-            </w:pPr>
+            <w:r>
+              <w:rPr>
+                <w:sz w:val="20"/>
+                <w:szCs w:val="20"/>
+              </w:rPr>
+              <w:t>0.69 (0.57-0.84)</w:t>
+            </w:r>
+          </w:p>
+        </w:tc>
+        <w:tc>
+          <w:tcPr>
+            <w:tcW w:w="1593" w:type="dxa"/>
+          </w:tcPr>
+          <w:p>
+            <w:pPr>
+              <w:rPr>
+                <w:sz w:val="20"/>
+                <w:szCs w:val="20"/>
+              </w:rPr>
+            </w:pPr>
+            <w:r>
+              <w:rPr>
+                <w:sz w:val="20"/>
+                <w:szCs w:val="20"/>
+              </w:rPr>
+              <w:t>0.77 (0.64-0.93)</w:t>
+            </w:r>
           </w:p>
         </w:tc>
       </w:tr>
@@ -4866,19 +5472,33 @@
                 <w:szCs w:val="20"/>
               </w:rPr>
             </w:pPr>
-          </w:p>
-        </w:tc>
-        <w:tc>
-          <w:tcPr>
-            <w:tcW w:w="1593" w:type="dxa"/>
-          </w:tcPr>
-          <w:p>
-            <w:pPr>
-              <w:rPr>
-                <w:sz w:val="20"/>
-                <w:szCs w:val="20"/>
-              </w:rPr>
-            </w:pPr>
+            <w:r>
+              <w:rPr>
+                <w:sz w:val="20"/>
+                <w:szCs w:val="20"/>
+              </w:rPr>
+              <w:t>0.71 (0.58-0.88)</w:t>
+            </w:r>
+          </w:p>
+        </w:tc>
+        <w:tc>
+          <w:tcPr>
+            <w:tcW w:w="1593" w:type="dxa"/>
+          </w:tcPr>
+          <w:p>
+            <w:pPr>
+              <w:rPr>
+                <w:sz w:val="20"/>
+                <w:szCs w:val="20"/>
+              </w:rPr>
+            </w:pPr>
+            <w:r>
+              <w:rPr>
+                <w:sz w:val="20"/>
+                <w:szCs w:val="20"/>
+              </w:rPr>
+              <w:t>0.74 (0.60-0.91)</w:t>
+            </w:r>
           </w:p>
         </w:tc>
         <w:tc>
@@ -4932,19 +5552,33 @@
                 <w:szCs w:val="20"/>
               </w:rPr>
             </w:pPr>
-          </w:p>
-        </w:tc>
-        <w:tc>
-          <w:tcPr>
-            <w:tcW w:w="1593" w:type="dxa"/>
-          </w:tcPr>
-          <w:p>
-            <w:pPr>
-              <w:rPr>
-                <w:sz w:val="20"/>
-                <w:szCs w:val="20"/>
-              </w:rPr>
-            </w:pPr>
+            <w:r>
+              <w:rPr>
+                <w:sz w:val="20"/>
+                <w:szCs w:val="20"/>
+              </w:rPr>
+              <w:t>0.60 (0.49-0.73)</w:t>
+            </w:r>
+          </w:p>
+        </w:tc>
+        <w:tc>
+          <w:tcPr>
+            <w:tcW w:w="1593" w:type="dxa"/>
+          </w:tcPr>
+          <w:p>
+            <w:pPr>
+              <w:rPr>
+                <w:sz w:val="20"/>
+                <w:szCs w:val="20"/>
+              </w:rPr>
+            </w:pPr>
+            <w:r>
+              <w:rPr>
+                <w:sz w:val="20"/>
+                <w:szCs w:val="20"/>
+              </w:rPr>
+              <w:t>0.70 (0.58-0.85)</w:t>
+            </w:r>
           </w:p>
         </w:tc>
       </w:tr>
@@ -5035,19 +5669,33 @@
                 <w:szCs w:val="20"/>
               </w:rPr>
             </w:pPr>
-          </w:p>
-        </w:tc>
-        <w:tc>
-          <w:tcPr>
-            <w:tcW w:w="1593" w:type="dxa"/>
-          </w:tcPr>
-          <w:p>
-            <w:pPr>
-              <w:rPr>
-                <w:sz w:val="20"/>
-                <w:szCs w:val="20"/>
-              </w:rPr>
-            </w:pPr>
+            <w:r>
+              <w:rPr>
+                <w:sz w:val="20"/>
+                <w:szCs w:val="20"/>
+              </w:rPr>
+              <w:t>0.80 (0.65-0.98)</w:t>
+            </w:r>
+          </w:p>
+        </w:tc>
+        <w:tc>
+          <w:tcPr>
+            <w:tcW w:w="1593" w:type="dxa"/>
+          </w:tcPr>
+          <w:p>
+            <w:pPr>
+              <w:rPr>
+                <w:sz w:val="20"/>
+                <w:szCs w:val="20"/>
+              </w:rPr>
+            </w:pPr>
+            <w:r>
+              <w:rPr>
+                <w:sz w:val="20"/>
+                <w:szCs w:val="20"/>
+              </w:rPr>
+              <w:t>0.83 (0.67-1.02)</w:t>
+            </w:r>
           </w:p>
         </w:tc>
         <w:tc>
@@ -5101,19 +5749,33 @@
                 <w:szCs w:val="20"/>
               </w:rPr>
             </w:pPr>
-          </w:p>
-        </w:tc>
-        <w:tc>
-          <w:tcPr>
-            <w:tcW w:w="1593" w:type="dxa"/>
-          </w:tcPr>
-          <w:p>
-            <w:pPr>
-              <w:rPr>
-                <w:sz w:val="20"/>
-                <w:szCs w:val="20"/>
-              </w:rPr>
-            </w:pPr>
+            <w:r>
+              <w:rPr>
+                <w:sz w:val="20"/>
+                <w:szCs w:val="20"/>
+              </w:rPr>
+              <w:t>0.58 (0.48-0.71)</w:t>
+            </w:r>
+          </w:p>
+        </w:tc>
+        <w:tc>
+          <w:tcPr>
+            <w:tcW w:w="1593" w:type="dxa"/>
+          </w:tcPr>
+          <w:p>
+            <w:pPr>
+              <w:rPr>
+                <w:sz w:val="20"/>
+                <w:szCs w:val="20"/>
+              </w:rPr>
+            </w:pPr>
+            <w:r>
+              <w:rPr>
+                <w:sz w:val="20"/>
+                <w:szCs w:val="20"/>
+              </w:rPr>
+              <w:t>0.70 (0.58-0.85)</w:t>
+            </w:r>
           </w:p>
         </w:tc>
       </w:tr>
@@ -5446,32 +6108,6 @@
                 <w:szCs w:val="20"/>
               </w:rPr>
             </w:pPr>
-          </w:p>
-        </w:tc>
-        <w:tc>
-          <w:tcPr>
-            <w:tcW w:w="1593" w:type="dxa"/>
-          </w:tcPr>
-          <w:p>
-            <w:pPr>
-              <w:rPr>
-                <w:sz w:val="20"/>
-                <w:szCs w:val="20"/>
-              </w:rPr>
-            </w:pPr>
-          </w:p>
-        </w:tc>
-        <w:tc>
-          <w:tcPr>
-            <w:tcW w:w="1592" w:type="dxa"/>
-          </w:tcPr>
-          <w:p>
-            <w:pPr>
-              <w:rPr>
-                <w:sz w:val="20"/>
-                <w:szCs w:val="20"/>
-              </w:rPr>
-            </w:pPr>
             <w:r>
               <w:rPr>
                 <w:sz w:val="20"/>
@@ -5503,28 +6139,82 @@
         </w:tc>
         <w:tc>
           <w:tcPr>
-            <w:tcW w:w="1593" w:type="dxa"/>
-          </w:tcPr>
-          <w:p>
-            <w:pPr>
-              <w:rPr>
-                <w:sz w:val="20"/>
-                <w:szCs w:val="20"/>
-              </w:rPr>
-            </w:pPr>
-          </w:p>
-        </w:tc>
-        <w:tc>
-          <w:tcPr>
-            <w:tcW w:w="1593" w:type="dxa"/>
-          </w:tcPr>
-          <w:p>
-            <w:pPr>
-              <w:rPr>
-                <w:sz w:val="20"/>
-                <w:szCs w:val="20"/>
-              </w:rPr>
-            </w:pPr>
+            <w:tcW w:w="1592" w:type="dxa"/>
+          </w:tcPr>
+          <w:p>
+            <w:pPr>
+              <w:rPr>
+                <w:sz w:val="20"/>
+                <w:szCs w:val="20"/>
+              </w:rPr>
+            </w:pPr>
+            <w:r>
+              <w:rPr>
+                <w:sz w:val="20"/>
+                <w:szCs w:val="20"/>
+              </w:rPr>
+              <w:t>1.00 (ref)</w:t>
+            </w:r>
+          </w:p>
+        </w:tc>
+        <w:tc>
+          <w:tcPr>
+            <w:tcW w:w="1593" w:type="dxa"/>
+          </w:tcPr>
+          <w:p>
+            <w:pPr>
+              <w:rPr>
+                <w:sz w:val="20"/>
+                <w:szCs w:val="20"/>
+              </w:rPr>
+            </w:pPr>
+            <w:r>
+              <w:rPr>
+                <w:sz w:val="20"/>
+                <w:szCs w:val="20"/>
+              </w:rPr>
+              <w:t>1.00 (ref)</w:t>
+            </w:r>
+          </w:p>
+        </w:tc>
+        <w:tc>
+          <w:tcPr>
+            <w:tcW w:w="1593" w:type="dxa"/>
+          </w:tcPr>
+          <w:p>
+            <w:pPr>
+              <w:rPr>
+                <w:sz w:val="20"/>
+                <w:szCs w:val="20"/>
+              </w:rPr>
+            </w:pPr>
+            <w:r>
+              <w:rPr>
+                <w:sz w:val="20"/>
+                <w:szCs w:val="20"/>
+              </w:rPr>
+              <w:t>1.00 (ref)</w:t>
+            </w:r>
+          </w:p>
+        </w:tc>
+        <w:tc>
+          <w:tcPr>
+            <w:tcW w:w="1593" w:type="dxa"/>
+          </w:tcPr>
+          <w:p>
+            <w:pPr>
+              <w:rPr>
+                <w:sz w:val="20"/>
+                <w:szCs w:val="20"/>
+              </w:rPr>
+            </w:pPr>
+            <w:r>
+              <w:rPr>
+                <w:sz w:val="20"/>
+                <w:szCs w:val="20"/>
+              </w:rPr>
+              <w:t>1.00 (ref)</w:t>
+            </w:r>
           </w:p>
         </w:tc>
       </w:tr>
@@ -5594,19 +6284,33 @@
                 <w:szCs w:val="20"/>
               </w:rPr>
             </w:pPr>
-          </w:p>
-        </w:tc>
-        <w:tc>
-          <w:tcPr>
-            <w:tcW w:w="1593" w:type="dxa"/>
-          </w:tcPr>
-          <w:p>
-            <w:pPr>
-              <w:rPr>
-                <w:sz w:val="20"/>
-                <w:szCs w:val="20"/>
-              </w:rPr>
-            </w:pPr>
+            <w:r>
+              <w:rPr>
+                <w:sz w:val="20"/>
+                <w:szCs w:val="20"/>
+              </w:rPr>
+              <w:t>1.28 (1.11-1.48)</w:t>
+            </w:r>
+          </w:p>
+        </w:tc>
+        <w:tc>
+          <w:tcPr>
+            <w:tcW w:w="1593" w:type="dxa"/>
+          </w:tcPr>
+          <w:p>
+            <w:pPr>
+              <w:rPr>
+                <w:sz w:val="20"/>
+                <w:szCs w:val="20"/>
+              </w:rPr>
+            </w:pPr>
+            <w:r>
+              <w:rPr>
+                <w:sz w:val="20"/>
+                <w:szCs w:val="20"/>
+              </w:rPr>
+              <w:t>1.23 (1.07-1.42)</w:t>
+            </w:r>
           </w:p>
         </w:tc>
         <w:tc>
@@ -5660,19 +6364,33 @@
                 <w:szCs w:val="20"/>
               </w:rPr>
             </w:pPr>
-          </w:p>
-        </w:tc>
-        <w:tc>
-          <w:tcPr>
-            <w:tcW w:w="1593" w:type="dxa"/>
-          </w:tcPr>
-          <w:p>
-            <w:pPr>
-              <w:rPr>
-                <w:sz w:val="20"/>
-                <w:szCs w:val="20"/>
-              </w:rPr>
-            </w:pPr>
+            <w:r>
+              <w:rPr>
+                <w:sz w:val="20"/>
+                <w:szCs w:val="20"/>
+              </w:rPr>
+              <w:t>0.71 (0.63-0.80)</w:t>
+            </w:r>
+          </w:p>
+        </w:tc>
+        <w:tc>
+          <w:tcPr>
+            <w:tcW w:w="1593" w:type="dxa"/>
+          </w:tcPr>
+          <w:p>
+            <w:pPr>
+              <w:rPr>
+                <w:sz w:val="20"/>
+                <w:szCs w:val="20"/>
+              </w:rPr>
+            </w:pPr>
+            <w:r>
+              <w:rPr>
+                <w:sz w:val="20"/>
+                <w:szCs w:val="20"/>
+              </w:rPr>
+              <w:t>0.77 (0.68-0.87)</w:t>
+            </w:r>
           </w:p>
         </w:tc>
       </w:tr>
@@ -6042,19 +6760,33 @@
                 <w:szCs w:val="20"/>
               </w:rPr>
             </w:pPr>
-          </w:p>
-        </w:tc>
-        <w:tc>
-          <w:tcPr>
-            <w:tcW w:w="1593" w:type="dxa"/>
-          </w:tcPr>
-          <w:p>
-            <w:pPr>
-              <w:rPr>
-                <w:sz w:val="20"/>
-                <w:szCs w:val="20"/>
-              </w:rPr>
-            </w:pPr>
+            <w:r>
+              <w:rPr>
+                <w:sz w:val="20"/>
+                <w:szCs w:val="20"/>
+              </w:rPr>
+              <w:t>1.44 (1.15-1.80)</w:t>
+            </w:r>
+          </w:p>
+        </w:tc>
+        <w:tc>
+          <w:tcPr>
+            <w:tcW w:w="1593" w:type="dxa"/>
+          </w:tcPr>
+          <w:p>
+            <w:pPr>
+              <w:rPr>
+                <w:sz w:val="20"/>
+                <w:szCs w:val="20"/>
+              </w:rPr>
+            </w:pPr>
+            <w:r>
+              <w:rPr>
+                <w:sz w:val="20"/>
+                <w:szCs w:val="20"/>
+              </w:rPr>
+              <w:t>1.14 (0.89-1.46)</w:t>
+            </w:r>
           </w:p>
         </w:tc>
         <w:tc>
@@ -6108,19 +6840,33 @@
                 <w:szCs w:val="20"/>
               </w:rPr>
             </w:pPr>
-          </w:p>
-        </w:tc>
-        <w:tc>
-          <w:tcPr>
-            <w:tcW w:w="1593" w:type="dxa"/>
-          </w:tcPr>
-          <w:p>
-            <w:pPr>
-              <w:rPr>
-                <w:sz w:val="20"/>
-                <w:szCs w:val="20"/>
-              </w:rPr>
-            </w:pPr>
+            <w:r>
+              <w:rPr>
+                <w:sz w:val="20"/>
+                <w:szCs w:val="20"/>
+              </w:rPr>
+              <w:t>2.47 (2.16-2.83)</w:t>
+            </w:r>
+          </w:p>
+        </w:tc>
+        <w:tc>
+          <w:tcPr>
+            <w:tcW w:w="1593" w:type="dxa"/>
+          </w:tcPr>
+          <w:p>
+            <w:pPr>
+              <w:rPr>
+                <w:sz w:val="20"/>
+                <w:szCs w:val="20"/>
+              </w:rPr>
+            </w:pPr>
+            <w:r>
+              <w:rPr>
+                <w:sz w:val="20"/>
+                <w:szCs w:val="20"/>
+              </w:rPr>
+              <w:t>1.97 (1.70-2.29)</w:t>
+            </w:r>
           </w:p>
         </w:tc>
       </w:tr>
@@ -6189,19 +6935,33 @@
                 <w:szCs w:val="20"/>
               </w:rPr>
             </w:pPr>
-          </w:p>
-        </w:tc>
-        <w:tc>
-          <w:tcPr>
-            <w:tcW w:w="1593" w:type="dxa"/>
-          </w:tcPr>
-          <w:p>
-            <w:pPr>
-              <w:rPr>
-                <w:sz w:val="20"/>
-                <w:szCs w:val="20"/>
-              </w:rPr>
-            </w:pPr>
+            <w:r>
+              <w:rPr>
+                <w:sz w:val="20"/>
+                <w:szCs w:val="20"/>
+              </w:rPr>
+              <w:t>2.04 (1.72-2.42)</w:t>
+            </w:r>
+          </w:p>
+        </w:tc>
+        <w:tc>
+          <w:tcPr>
+            <w:tcW w:w="1593" w:type="dxa"/>
+          </w:tcPr>
+          <w:p>
+            <w:pPr>
+              <w:rPr>
+                <w:sz w:val="20"/>
+                <w:szCs w:val="20"/>
+              </w:rPr>
+            </w:pPr>
+            <w:r>
+              <w:rPr>
+                <w:sz w:val="20"/>
+                <w:szCs w:val="20"/>
+              </w:rPr>
+              <w:t>1.76 (1.48-2.09)</w:t>
+            </w:r>
           </w:p>
         </w:tc>
         <w:tc>
@@ -6255,19 +7015,33 @@
                 <w:szCs w:val="20"/>
               </w:rPr>
             </w:pPr>
-          </w:p>
-        </w:tc>
-        <w:tc>
-          <w:tcPr>
-            <w:tcW w:w="1593" w:type="dxa"/>
-          </w:tcPr>
-          <w:p>
-            <w:pPr>
-              <w:rPr>
-                <w:sz w:val="20"/>
-                <w:szCs w:val="20"/>
-              </w:rPr>
-            </w:pPr>
+            <w:r>
+              <w:rPr>
+                <w:sz w:val="20"/>
+                <w:szCs w:val="20"/>
+              </w:rPr>
+              <w:t>1.85 (1.57-2.18)</w:t>
+            </w:r>
+          </w:p>
+        </w:tc>
+        <w:tc>
+          <w:tcPr>
+            <w:tcW w:w="1593" w:type="dxa"/>
+          </w:tcPr>
+          <w:p>
+            <w:pPr>
+              <w:rPr>
+                <w:sz w:val="20"/>
+                <w:szCs w:val="20"/>
+              </w:rPr>
+            </w:pPr>
+            <w:r>
+              <w:rPr>
+                <w:sz w:val="20"/>
+                <w:szCs w:val="20"/>
+              </w:rPr>
+              <w:t>1.41 (1.19-1.67)</w:t>
+            </w:r>
           </w:p>
         </w:tc>
       </w:tr>
@@ -6336,19 +7110,33 @@
                 <w:szCs w:val="20"/>
               </w:rPr>
             </w:pPr>
-          </w:p>
-        </w:tc>
-        <w:tc>
-          <w:tcPr>
-            <w:tcW w:w="1593" w:type="dxa"/>
-          </w:tcPr>
-          <w:p>
-            <w:pPr>
-              <w:rPr>
-                <w:sz w:val="20"/>
-                <w:szCs w:val="20"/>
-              </w:rPr>
-            </w:pPr>
+            <w:r>
+              <w:rPr>
+                <w:sz w:val="20"/>
+                <w:szCs w:val="20"/>
+              </w:rPr>
+              <w:t>1.40 (1.16-1.69)</w:t>
+            </w:r>
+          </w:p>
+        </w:tc>
+        <w:tc>
+          <w:tcPr>
+            <w:tcW w:w="1593" w:type="dxa"/>
+          </w:tcPr>
+          <w:p>
+            <w:pPr>
+              <w:rPr>
+                <w:sz w:val="20"/>
+                <w:szCs w:val="20"/>
+              </w:rPr>
+            </w:pPr>
+            <w:r>
+              <w:rPr>
+                <w:sz w:val="20"/>
+                <w:szCs w:val="20"/>
+              </w:rPr>
+              <w:t>1.11 (0.92-1.35)</w:t>
+            </w:r>
           </w:p>
         </w:tc>
         <w:tc>
@@ -6402,19 +7190,33 @@
                 <w:szCs w:val="20"/>
               </w:rPr>
             </w:pPr>
-          </w:p>
-        </w:tc>
-        <w:tc>
-          <w:tcPr>
-            <w:tcW w:w="1593" w:type="dxa"/>
-          </w:tcPr>
-          <w:p>
-            <w:pPr>
-              <w:rPr>
-                <w:sz w:val="20"/>
-                <w:szCs w:val="20"/>
-              </w:rPr>
-            </w:pPr>
+            <w:r>
+              <w:rPr>
+                <w:sz w:val="20"/>
+                <w:szCs w:val="20"/>
+              </w:rPr>
+              <w:t>1.96 (1.73-2.22)</w:t>
+            </w:r>
+          </w:p>
+        </w:tc>
+        <w:tc>
+          <w:tcPr>
+            <w:tcW w:w="1593" w:type="dxa"/>
+          </w:tcPr>
+          <w:p>
+            <w:pPr>
+              <w:rPr>
+                <w:sz w:val="20"/>
+                <w:szCs w:val="20"/>
+              </w:rPr>
+            </w:pPr>
+            <w:r>
+              <w:rPr>
+                <w:sz w:val="20"/>
+                <w:szCs w:val="20"/>
+              </w:rPr>
+              <w:t>1.52 (1.34-1.73)</w:t>
+            </w:r>
           </w:p>
         </w:tc>
       </w:tr>
@@ -6483,19 +7285,33 @@
                 <w:szCs w:val="20"/>
               </w:rPr>
             </w:pPr>
-          </w:p>
-        </w:tc>
-        <w:tc>
-          <w:tcPr>
-            <w:tcW w:w="1593" w:type="dxa"/>
-          </w:tcPr>
-          <w:p>
-            <w:pPr>
-              <w:rPr>
-                <w:sz w:val="20"/>
-                <w:szCs w:val="20"/>
-              </w:rPr>
-            </w:pPr>
+            <w:r>
+              <w:rPr>
+                <w:sz w:val="20"/>
+                <w:szCs w:val="20"/>
+              </w:rPr>
+              <w:t>2.60 (2.26-2.99)</w:t>
+            </w:r>
+          </w:p>
+        </w:tc>
+        <w:tc>
+          <w:tcPr>
+            <w:tcW w:w="1593" w:type="dxa"/>
+          </w:tcPr>
+          <w:p>
+            <w:pPr>
+              <w:rPr>
+                <w:sz w:val="20"/>
+                <w:szCs w:val="20"/>
+              </w:rPr>
+            </w:pPr>
+            <w:r>
+              <w:rPr>
+                <w:sz w:val="20"/>
+                <w:szCs w:val="20"/>
+              </w:rPr>
+              <w:t>2.22 (1.92-2.56)</w:t>
+            </w:r>
           </w:p>
         </w:tc>
         <w:tc>
@@ -6549,19 +7365,33 @@
                 <w:szCs w:val="20"/>
               </w:rPr>
             </w:pPr>
-          </w:p>
-        </w:tc>
-        <w:tc>
-          <w:tcPr>
-            <w:tcW w:w="1593" w:type="dxa"/>
-          </w:tcPr>
-          <w:p>
-            <w:pPr>
-              <w:rPr>
-                <w:sz w:val="20"/>
-                <w:szCs w:val="20"/>
-              </w:rPr>
-            </w:pPr>
+            <w:r>
+              <w:rPr>
+                <w:sz w:val="20"/>
+                <w:szCs w:val="20"/>
+              </w:rPr>
+              <w:t>2.18 (1.93-2.46)</w:t>
+            </w:r>
+          </w:p>
+        </w:tc>
+        <w:tc>
+          <w:tcPr>
+            <w:tcW w:w="1593" w:type="dxa"/>
+          </w:tcPr>
+          <w:p>
+            <w:pPr>
+              <w:rPr>
+                <w:sz w:val="20"/>
+                <w:szCs w:val="20"/>
+              </w:rPr>
+            </w:pPr>
+            <w:r>
+              <w:rPr>
+                <w:sz w:val="20"/>
+                <w:szCs w:val="20"/>
+              </w:rPr>
+              <w:t>1.82 (1.60-2.06)</w:t>
+            </w:r>
           </w:p>
         </w:tc>
       </w:tr>
@@ -6630,19 +7460,33 @@
                 <w:szCs w:val="20"/>
               </w:rPr>
             </w:pPr>
-          </w:p>
-        </w:tc>
-        <w:tc>
-          <w:tcPr>
-            <w:tcW w:w="1593" w:type="dxa"/>
-          </w:tcPr>
-          <w:p>
-            <w:pPr>
-              <w:rPr>
-                <w:sz w:val="20"/>
-                <w:szCs w:val="20"/>
-              </w:rPr>
-            </w:pPr>
+            <w:r>
+              <w:rPr>
+                <w:sz w:val="20"/>
+                <w:szCs w:val="20"/>
+              </w:rPr>
+              <w:t>0.85 (0.38-1.90)</w:t>
+            </w:r>
+          </w:p>
+        </w:tc>
+        <w:tc>
+          <w:tcPr>
+            <w:tcW w:w="1593" w:type="dxa"/>
+          </w:tcPr>
+          <w:p>
+            <w:pPr>
+              <w:rPr>
+                <w:sz w:val="20"/>
+                <w:szCs w:val="20"/>
+              </w:rPr>
+            </w:pPr>
+            <w:r>
+              <w:rPr>
+                <w:sz w:val="20"/>
+                <w:szCs w:val="20"/>
+              </w:rPr>
+              <w:t>0.82 (0.37-1.84)</w:t>
+            </w:r>
           </w:p>
         </w:tc>
         <w:tc>
@@ -6696,19 +7540,33 @@
                 <w:szCs w:val="20"/>
               </w:rPr>
             </w:pPr>
-          </w:p>
-        </w:tc>
-        <w:tc>
-          <w:tcPr>
-            <w:tcW w:w="1593" w:type="dxa"/>
-          </w:tcPr>
-          <w:p>
-            <w:pPr>
-              <w:rPr>
-                <w:sz w:val="20"/>
-                <w:szCs w:val="20"/>
-              </w:rPr>
-            </w:pPr>
+            <w:r>
+              <w:rPr>
+                <w:sz w:val="20"/>
+                <w:szCs w:val="20"/>
+              </w:rPr>
+              <w:t>2.27 (1.59-3.25)</w:t>
+            </w:r>
+          </w:p>
+        </w:tc>
+        <w:tc>
+          <w:tcPr>
+            <w:tcW w:w="1593" w:type="dxa"/>
+          </w:tcPr>
+          <w:p>
+            <w:pPr>
+              <w:rPr>
+                <w:sz w:val="20"/>
+                <w:szCs w:val="20"/>
+              </w:rPr>
+            </w:pPr>
+            <w:r>
+              <w:rPr>
+                <w:sz w:val="20"/>
+                <w:szCs w:val="20"/>
+              </w:rPr>
+              <w:t>2.06 (1.43-2.96)</w:t>
+            </w:r>
           </w:p>
         </w:tc>
       </w:tr>
@@ -6727,6 +7585,7 @@
                 <w:lang w:eastAsia="en-GB"/>
               </w:rPr>
             </w:pPr>
+            <w:proofErr w:type="spellStart"/>
             <w:r>
               <w:rPr>
                 <w:rFonts w:eastAsia="Times New Roman" w:cstheme="minorHAnsi"/>
@@ -6735,8 +7594,9 @@
                 <w:szCs w:val="20"/>
                 <w:lang w:eastAsia="en-GB"/>
               </w:rPr>
-              <w:t>Canc haem/</w:t>
-            </w:r>
+              <w:t>Canc</w:t>
+            </w:r>
+            <w:proofErr w:type="spellEnd"/>
             <w:r>
               <w:rPr>
                 <w:rFonts w:eastAsia="Times New Roman" w:cstheme="minorHAnsi"/>
@@ -6745,8 +7605,19 @@
                 <w:szCs w:val="20"/>
                 <w:lang w:eastAsia="en-GB"/>
               </w:rPr>
+              <w:t xml:space="preserve"> haem/</w:t>
+            </w:r>
+            <w:r>
+              <w:rPr>
+                <w:rFonts w:eastAsia="Times New Roman" w:cstheme="minorHAnsi"/>
+                <w:color w:val="000000"/>
+                <w:sz w:val="20"/>
+                <w:szCs w:val="20"/>
+                <w:lang w:eastAsia="en-GB"/>
+              </w:rPr>
               <w:t xml:space="preserve"> </w:t>
             </w:r>
+            <w:proofErr w:type="spellStart"/>
             <w:r>
               <w:rPr>
                 <w:rFonts w:eastAsia="Times New Roman" w:cstheme="minorHAnsi"/>
@@ -6757,6 +7628,7 @@
               </w:rPr>
               <w:t>apl</w:t>
             </w:r>
+            <w:proofErr w:type="spellEnd"/>
             <w:r>
               <w:rPr>
                 <w:rFonts w:eastAsia="Times New Roman" w:cstheme="minorHAnsi"/>
@@ -6767,6 +7639,7 @@
               </w:rPr>
               <w:t xml:space="preserve"> </w:t>
             </w:r>
+            <w:proofErr w:type="spellStart"/>
             <w:r>
               <w:rPr>
                 <w:rFonts w:eastAsia="Times New Roman" w:cstheme="minorHAnsi"/>
@@ -6777,6 +7650,7 @@
               </w:rPr>
               <w:t>anaem</w:t>
             </w:r>
+            <w:proofErr w:type="spellEnd"/>
             <w:r>
               <w:rPr>
                 <w:rFonts w:eastAsia="Times New Roman" w:cstheme="minorHAnsi"/>
@@ -6815,8 +7689,9 @@
                 <w:szCs w:val="20"/>
                 <w:lang w:eastAsia="en-GB"/>
               </w:rPr>
-              <w:t xml:space="preserve"> m</w:t>
-            </w:r>
+              <w:t xml:space="preserve"> </w:t>
+            </w:r>
+            <w:proofErr w:type="spellStart"/>
             <w:r>
               <w:rPr>
                 <w:rFonts w:eastAsia="Times New Roman" w:cstheme="minorHAnsi"/>
@@ -6825,8 +7700,19 @@
                 <w:szCs w:val="20"/>
                 <w:lang w:eastAsia="en-GB"/>
               </w:rPr>
+              <w:t>m</w:t>
+            </w:r>
+            <w:r>
+              <w:rPr>
+                <w:rFonts w:eastAsia="Times New Roman" w:cstheme="minorHAnsi"/>
+                <w:color w:val="000000"/>
+                <w:sz w:val="20"/>
+                <w:szCs w:val="20"/>
+                <w:lang w:eastAsia="en-GB"/>
+              </w:rPr>
               <w:t>rrw</w:t>
             </w:r>
+            <w:proofErr w:type="spellEnd"/>
             <w:r>
               <w:rPr>
                 <w:rFonts w:eastAsia="Times New Roman" w:cstheme="minorHAnsi"/>
@@ -6835,8 +7721,9 @@
                 <w:szCs w:val="20"/>
                 <w:lang w:eastAsia="en-GB"/>
               </w:rPr>
-              <w:t xml:space="preserve"> transpl</w:t>
-            </w:r>
+              <w:t xml:space="preserve"> </w:t>
+            </w:r>
+            <w:proofErr w:type="spellStart"/>
             <w:r>
               <w:rPr>
                 <w:rFonts w:eastAsia="Times New Roman" w:cstheme="minorHAnsi"/>
@@ -6845,6 +7732,17 @@
                 <w:szCs w:val="20"/>
                 <w:lang w:eastAsia="en-GB"/>
               </w:rPr>
+              <w:t>transpl</w:t>
+            </w:r>
+            <w:proofErr w:type="spellEnd"/>
+            <w:r>
+              <w:rPr>
+                <w:rFonts w:eastAsia="Times New Roman" w:cstheme="minorHAnsi"/>
+                <w:color w:val="000000"/>
+                <w:sz w:val="20"/>
+                <w:szCs w:val="20"/>
+                <w:lang w:eastAsia="en-GB"/>
+              </w:rPr>
               <w:t xml:space="preserve"> </w:t>
             </w:r>
           </w:p>
@@ -6866,62 +7764,98 @@
                 <w:szCs w:val="20"/>
                 <w:lang w:eastAsia="en-GB"/>
               </w:rPr>
-              <w:t xml:space="preserve"> (last yr)</w:t>
-            </w:r>
-          </w:p>
-        </w:tc>
-        <w:tc>
-          <w:tcPr>
-            <w:tcW w:w="1592" w:type="dxa"/>
-          </w:tcPr>
-          <w:p>
-            <w:pPr>
-              <w:rPr>
-                <w:sz w:val="20"/>
-                <w:szCs w:val="20"/>
-                <w:highlight w:val="lightGray"/>
-              </w:rPr>
-            </w:pPr>
-          </w:p>
-        </w:tc>
-        <w:tc>
-          <w:tcPr>
-            <w:tcW w:w="1593" w:type="dxa"/>
-          </w:tcPr>
-          <w:p>
-            <w:pPr>
-              <w:rPr>
-                <w:sz w:val="20"/>
-                <w:szCs w:val="20"/>
-                <w:highlight w:val="lightGray"/>
-              </w:rPr>
-            </w:pPr>
-          </w:p>
-        </w:tc>
-        <w:tc>
-          <w:tcPr>
-            <w:tcW w:w="1593" w:type="dxa"/>
-          </w:tcPr>
-          <w:p>
-            <w:pPr>
-              <w:rPr>
-                <w:sz w:val="20"/>
-                <w:szCs w:val="20"/>
-              </w:rPr>
-            </w:pPr>
-          </w:p>
-        </w:tc>
-        <w:tc>
-          <w:tcPr>
-            <w:tcW w:w="1593" w:type="dxa"/>
-          </w:tcPr>
-          <w:p>
-            <w:pPr>
-              <w:rPr>
-                <w:sz w:val="20"/>
-                <w:szCs w:val="20"/>
-              </w:rPr>
-            </w:pPr>
+              <w:t xml:space="preserve"> (last </w:t>
+            </w:r>
+            <w:proofErr w:type="spellStart"/>
+            <w:r>
+              <w:rPr>
+                <w:rFonts w:eastAsia="Times New Roman" w:cstheme="minorHAnsi"/>
+                <w:color w:val="000000"/>
+                <w:sz w:val="20"/>
+                <w:szCs w:val="20"/>
+                <w:lang w:eastAsia="en-GB"/>
+              </w:rPr>
+              <w:t>yr</w:t>
+            </w:r>
+            <w:proofErr w:type="spellEnd"/>
+            <w:r>
+              <w:rPr>
+                <w:rFonts w:eastAsia="Times New Roman" w:cstheme="minorHAnsi"/>
+                <w:color w:val="000000"/>
+                <w:sz w:val="20"/>
+                <w:szCs w:val="20"/>
+                <w:lang w:eastAsia="en-GB"/>
+              </w:rPr>
+              <w:t>)</w:t>
+            </w:r>
+          </w:p>
+        </w:tc>
+        <w:tc>
+          <w:tcPr>
+            <w:tcW w:w="1592" w:type="dxa"/>
+          </w:tcPr>
+          <w:p>
+            <w:pPr>
+              <w:rPr>
+                <w:sz w:val="20"/>
+                <w:szCs w:val="20"/>
+                <w:highlight w:val="lightGray"/>
+              </w:rPr>
+            </w:pPr>
+          </w:p>
+        </w:tc>
+        <w:tc>
+          <w:tcPr>
+            <w:tcW w:w="1593" w:type="dxa"/>
+          </w:tcPr>
+          <w:p>
+            <w:pPr>
+              <w:rPr>
+                <w:sz w:val="20"/>
+                <w:szCs w:val="20"/>
+                <w:highlight w:val="lightGray"/>
+              </w:rPr>
+            </w:pPr>
+          </w:p>
+        </w:tc>
+        <w:tc>
+          <w:tcPr>
+            <w:tcW w:w="1593" w:type="dxa"/>
+          </w:tcPr>
+          <w:p>
+            <w:pPr>
+              <w:rPr>
+                <w:sz w:val="20"/>
+                <w:szCs w:val="20"/>
+              </w:rPr>
+            </w:pPr>
+            <w:r>
+              <w:rPr>
+                <w:sz w:val="20"/>
+                <w:szCs w:val="20"/>
+              </w:rPr>
+              <w:t>2.88 (1.78-4.66)</w:t>
+            </w:r>
+          </w:p>
+        </w:tc>
+        <w:tc>
+          <w:tcPr>
+            <w:tcW w:w="1593" w:type="dxa"/>
+          </w:tcPr>
+          <w:p>
+            <w:pPr>
+              <w:rPr>
+                <w:sz w:val="20"/>
+                <w:szCs w:val="20"/>
+              </w:rPr>
+            </w:pPr>
+            <w:r>
+              <w:rPr>
+                <w:sz w:val="20"/>
+                <w:szCs w:val="20"/>
+              </w:rPr>
+              <w:t>2.51 (1.50-4.21)</w:t>
+            </w:r>
           </w:p>
         </w:tc>
         <w:tc>
@@ -6975,19 +7909,33 @@
                 <w:szCs w:val="20"/>
               </w:rPr>
             </w:pPr>
-          </w:p>
-        </w:tc>
-        <w:tc>
-          <w:tcPr>
-            <w:tcW w:w="1593" w:type="dxa"/>
-          </w:tcPr>
-          <w:p>
-            <w:pPr>
-              <w:rPr>
-                <w:sz w:val="20"/>
-                <w:szCs w:val="20"/>
-              </w:rPr>
-            </w:pPr>
+            <w:r>
+              <w:rPr>
+                <w:sz w:val="20"/>
+                <w:szCs w:val="20"/>
+              </w:rPr>
+              <w:t>2.32 (1.56-3.44)</w:t>
+            </w:r>
+          </w:p>
+        </w:tc>
+        <w:tc>
+          <w:tcPr>
+            <w:tcW w:w="1593" w:type="dxa"/>
+          </w:tcPr>
+          <w:p>
+            <w:pPr>
+              <w:rPr>
+                <w:sz w:val="20"/>
+                <w:szCs w:val="20"/>
+              </w:rPr>
+            </w:pPr>
+            <w:r>
+              <w:rPr>
+                <w:sz w:val="20"/>
+                <w:szCs w:val="20"/>
+              </w:rPr>
+              <w:t>1.24 (0.82-1.87)</w:t>
+            </w:r>
           </w:p>
         </w:tc>
       </w:tr>
@@ -7056,19 +8004,33 @@
                 <w:szCs w:val="20"/>
               </w:rPr>
             </w:pPr>
-          </w:p>
-        </w:tc>
-        <w:tc>
-          <w:tcPr>
-            <w:tcW w:w="1593" w:type="dxa"/>
-          </w:tcPr>
-          <w:p>
-            <w:pPr>
-              <w:rPr>
-                <w:sz w:val="20"/>
-                <w:szCs w:val="20"/>
-              </w:rPr>
-            </w:pPr>
+            <w:r>
+              <w:rPr>
+                <w:sz w:val="20"/>
+                <w:szCs w:val="20"/>
+              </w:rPr>
+              <w:t>0.39 (0.15-1.03)</w:t>
+            </w:r>
+          </w:p>
+        </w:tc>
+        <w:tc>
+          <w:tcPr>
+            <w:tcW w:w="1593" w:type="dxa"/>
+          </w:tcPr>
+          <w:p>
+            <w:pPr>
+              <w:rPr>
+                <w:sz w:val="20"/>
+                <w:szCs w:val="20"/>
+              </w:rPr>
+            </w:pPr>
+            <w:r>
+              <w:rPr>
+                <w:sz w:val="20"/>
+                <w:szCs w:val="20"/>
+              </w:rPr>
+              <w:t>0.30 (0.11-0.79)</w:t>
+            </w:r>
           </w:p>
         </w:tc>
         <w:tc>
@@ -7122,19 +8084,33 @@
                 <w:szCs w:val="20"/>
               </w:rPr>
             </w:pPr>
-          </w:p>
-        </w:tc>
-        <w:tc>
-          <w:tcPr>
-            <w:tcW w:w="1593" w:type="dxa"/>
-          </w:tcPr>
-          <w:p>
-            <w:pPr>
-              <w:rPr>
-                <w:sz w:val="20"/>
-                <w:szCs w:val="20"/>
-              </w:rPr>
-            </w:pPr>
+            <w:r>
+              <w:rPr>
+                <w:sz w:val="20"/>
+                <w:szCs w:val="20"/>
+              </w:rPr>
+              <w:t>2.52 (1.71-3.72)</w:t>
+            </w:r>
+          </w:p>
+        </w:tc>
+        <w:tc>
+          <w:tcPr>
+            <w:tcW w:w="1593" w:type="dxa"/>
+          </w:tcPr>
+          <w:p>
+            <w:pPr>
+              <w:rPr>
+                <w:sz w:val="20"/>
+                <w:szCs w:val="20"/>
+              </w:rPr>
+            </w:pPr>
+            <w:r>
+              <w:rPr>
+                <w:sz w:val="20"/>
+                <w:szCs w:val="20"/>
+              </w:rPr>
+              <w:t>1.96 (1.32-2.91)</w:t>
+            </w:r>
           </w:p>
         </w:tc>
       </w:tr>
@@ -7225,20 +8201,34 @@
                 <w:highlight w:val="lightGray"/>
               </w:rPr>
             </w:pPr>
-          </w:p>
-        </w:tc>
-        <w:tc>
-          <w:tcPr>
-            <w:tcW w:w="1593" w:type="dxa"/>
-          </w:tcPr>
-          <w:p>
-            <w:pPr>
-              <w:rPr>
-                <w:sz w:val="20"/>
-                <w:szCs w:val="20"/>
-                <w:highlight w:val="lightGray"/>
-              </w:rPr>
-            </w:pPr>
+            <w:r>
+              <w:rPr>
+                <w:sz w:val="20"/>
+                <w:szCs w:val="20"/>
+              </w:rPr>
+              <w:t>1.34 (0.97-1.85)</w:t>
+            </w:r>
+          </w:p>
+        </w:tc>
+        <w:tc>
+          <w:tcPr>
+            <w:tcW w:w="1593" w:type="dxa"/>
+          </w:tcPr>
+          <w:p>
+            <w:pPr>
+              <w:rPr>
+                <w:sz w:val="20"/>
+                <w:szCs w:val="20"/>
+                <w:highlight w:val="lightGray"/>
+              </w:rPr>
+            </w:pPr>
+            <w:r>
+              <w:rPr>
+                <w:sz w:val="20"/>
+                <w:szCs w:val="20"/>
+              </w:rPr>
+              <w:t>1.18 (0.85-1.63)</w:t>
+            </w:r>
           </w:p>
         </w:tc>
         <w:tc>
@@ -7295,20 +8285,34 @@
                 <w:highlight w:val="lightGray"/>
               </w:rPr>
             </w:pPr>
-          </w:p>
-        </w:tc>
-        <w:tc>
-          <w:tcPr>
-            <w:tcW w:w="1593" w:type="dxa"/>
-          </w:tcPr>
-          <w:p>
-            <w:pPr>
-              <w:rPr>
-                <w:sz w:val="20"/>
-                <w:szCs w:val="20"/>
-                <w:highlight w:val="lightGray"/>
-              </w:rPr>
-            </w:pPr>
+            <w:r>
+              <w:rPr>
+                <w:sz w:val="20"/>
+                <w:szCs w:val="20"/>
+              </w:rPr>
+              <w:t>1.80 (1.52-2.12)</w:t>
+            </w:r>
+          </w:p>
+        </w:tc>
+        <w:tc>
+          <w:tcPr>
+            <w:tcW w:w="1593" w:type="dxa"/>
+          </w:tcPr>
+          <w:p>
+            <w:pPr>
+              <w:rPr>
+                <w:sz w:val="20"/>
+                <w:szCs w:val="20"/>
+                <w:highlight w:val="lightGray"/>
+              </w:rPr>
+            </w:pPr>
+            <w:r>
+              <w:rPr>
+                <w:sz w:val="20"/>
+                <w:szCs w:val="20"/>
+              </w:rPr>
+              <w:t>1.45 (1.22-1.71)</w:t>
+            </w:r>
           </w:p>
         </w:tc>
       </w:tr>
@@ -7379,20 +8383,34 @@
                 <w:highlight w:val="lightGray"/>
               </w:rPr>
             </w:pPr>
-          </w:p>
-        </w:tc>
-        <w:tc>
-          <w:tcPr>
-            <w:tcW w:w="1593" w:type="dxa"/>
-          </w:tcPr>
-          <w:p>
-            <w:pPr>
-              <w:rPr>
-                <w:sz w:val="20"/>
-                <w:szCs w:val="20"/>
-                <w:highlight w:val="lightGray"/>
-              </w:rPr>
-            </w:pPr>
+            <w:r>
+              <w:rPr>
+                <w:sz w:val="20"/>
+                <w:szCs w:val="20"/>
+              </w:rPr>
+              <w:t>0.89 (0.49-1.62)</w:t>
+            </w:r>
+          </w:p>
+        </w:tc>
+        <w:tc>
+          <w:tcPr>
+            <w:tcW w:w="1593" w:type="dxa"/>
+          </w:tcPr>
+          <w:p>
+            <w:pPr>
+              <w:rPr>
+                <w:sz w:val="20"/>
+                <w:szCs w:val="20"/>
+                <w:highlight w:val="lightGray"/>
+              </w:rPr>
+            </w:pPr>
+            <w:r>
+              <w:rPr>
+                <w:sz w:val="20"/>
+                <w:szCs w:val="20"/>
+              </w:rPr>
+              <w:t>0.83 (0.46-1.52)</w:t>
+            </w:r>
           </w:p>
         </w:tc>
         <w:tc>
@@ -7449,20 +8467,34 @@
                 <w:highlight w:val="lightGray"/>
               </w:rPr>
             </w:pPr>
-          </w:p>
-        </w:tc>
-        <w:tc>
-          <w:tcPr>
-            <w:tcW w:w="1593" w:type="dxa"/>
-          </w:tcPr>
-          <w:p>
-            <w:pPr>
-              <w:rPr>
-                <w:sz w:val="20"/>
-                <w:szCs w:val="20"/>
-                <w:highlight w:val="lightGray"/>
-              </w:rPr>
-            </w:pPr>
+            <w:r>
+              <w:rPr>
+                <w:sz w:val="20"/>
+                <w:szCs w:val="20"/>
+              </w:rPr>
+              <w:t>2.45 (1.88-3.20)</w:t>
+            </w:r>
+          </w:p>
+        </w:tc>
+        <w:tc>
+          <w:tcPr>
+            <w:tcW w:w="1593" w:type="dxa"/>
+          </w:tcPr>
+          <w:p>
+            <w:pPr>
+              <w:rPr>
+                <w:sz w:val="20"/>
+                <w:szCs w:val="20"/>
+                <w:highlight w:val="lightGray"/>
+              </w:rPr>
+            </w:pPr>
+            <w:r>
+              <w:rPr>
+                <w:sz w:val="20"/>
+                <w:szCs w:val="20"/>
+              </w:rPr>
+              <w:t>2.15 (1.64-2.81)</w:t>
+            </w:r>
           </w:p>
         </w:tc>
       </w:tr>
@@ -7674,19 +8706,33 @@
                 <w:szCs w:val="20"/>
               </w:rPr>
             </w:pPr>
-          </w:p>
-        </w:tc>
-        <w:tc>
-          <w:tcPr>
-            <w:tcW w:w="1593" w:type="dxa"/>
-          </w:tcPr>
-          <w:p>
-            <w:pPr>
-              <w:rPr>
-                <w:sz w:val="20"/>
-                <w:szCs w:val="20"/>
-              </w:rPr>
-            </w:pPr>
+            <w:r>
+              <w:rPr>
+                <w:sz w:val="20"/>
+                <w:szCs w:val="20"/>
+              </w:rPr>
+              <w:t>5.60 (3.00-10.45)</w:t>
+            </w:r>
+          </w:p>
+        </w:tc>
+        <w:tc>
+          <w:tcPr>
+            <w:tcW w:w="1593" w:type="dxa"/>
+          </w:tcPr>
+          <w:p>
+            <w:pPr>
+              <w:rPr>
+                <w:sz w:val="20"/>
+                <w:szCs w:val="20"/>
+              </w:rPr>
+            </w:pPr>
+            <w:r>
+              <w:rPr>
+                <w:sz w:val="20"/>
+                <w:szCs w:val="20"/>
+              </w:rPr>
+              <w:t>4.87 (2.60-9.13)</w:t>
+            </w:r>
           </w:p>
         </w:tc>
         <w:tc>
@@ -7740,19 +8786,33 @@
                 <w:szCs w:val="20"/>
               </w:rPr>
             </w:pPr>
-          </w:p>
-        </w:tc>
-        <w:tc>
-          <w:tcPr>
-            <w:tcW w:w="1593" w:type="dxa"/>
-          </w:tcPr>
-          <w:p>
-            <w:pPr>
-              <w:rPr>
-                <w:sz w:val="20"/>
-                <w:szCs w:val="20"/>
-              </w:rPr>
-            </w:pPr>
+            <w:r>
+              <w:rPr>
+                <w:sz w:val="20"/>
+                <w:szCs w:val="20"/>
+              </w:rPr>
+              <w:t>2.75 (1.03-7.34)</w:t>
+            </w:r>
+          </w:p>
+        </w:tc>
+        <w:tc>
+          <w:tcPr>
+            <w:tcW w:w="1593" w:type="dxa"/>
+          </w:tcPr>
+          <w:p>
+            <w:pPr>
+              <w:rPr>
+                <w:sz w:val="20"/>
+                <w:szCs w:val="20"/>
+              </w:rPr>
+            </w:pPr>
+            <w:r>
+              <w:rPr>
+                <w:sz w:val="20"/>
+                <w:szCs w:val="20"/>
+              </w:rPr>
+              <w:t>1.95 (0.72-5.24)</w:t>
+            </w:r>
           </w:p>
         </w:tc>
       </w:tr>
@@ -7821,19 +8881,33 @@
                 <w:szCs w:val="20"/>
               </w:rPr>
             </w:pPr>
-          </w:p>
-        </w:tc>
-        <w:tc>
-          <w:tcPr>
-            <w:tcW w:w="1593" w:type="dxa"/>
-          </w:tcPr>
-          <w:p>
-            <w:pPr>
-              <w:rPr>
-                <w:sz w:val="20"/>
-                <w:szCs w:val="20"/>
-              </w:rPr>
-            </w:pPr>
+            <w:r>
+              <w:rPr>
+                <w:sz w:val="20"/>
+                <w:szCs w:val="20"/>
+              </w:rPr>
+              <w:t>1.84 (0.69-4.90)</w:t>
+            </w:r>
+          </w:p>
+        </w:tc>
+        <w:tc>
+          <w:tcPr>
+            <w:tcW w:w="1593" w:type="dxa"/>
+          </w:tcPr>
+          <w:p>
+            <w:pPr>
+              <w:rPr>
+                <w:sz w:val="20"/>
+                <w:szCs w:val="20"/>
+              </w:rPr>
+            </w:pPr>
+            <w:r>
+              <w:rPr>
+                <w:sz w:val="20"/>
+                <w:szCs w:val="20"/>
+              </w:rPr>
+              <w:t>1.70 (0.64-4.55)</w:t>
+            </w:r>
           </w:p>
         </w:tc>
         <w:tc>
@@ -7887,19 +8961,33 @@
                 <w:szCs w:val="20"/>
               </w:rPr>
             </w:pPr>
-          </w:p>
-        </w:tc>
-        <w:tc>
-          <w:tcPr>
-            <w:tcW w:w="1593" w:type="dxa"/>
-          </w:tcPr>
-          <w:p>
-            <w:pPr>
-              <w:rPr>
-                <w:sz w:val="20"/>
-                <w:szCs w:val="20"/>
-              </w:rPr>
-            </w:pPr>
+            <w:r>
+              <w:rPr>
+                <w:sz w:val="20"/>
+                <w:szCs w:val="20"/>
+              </w:rPr>
+              <w:t>2.97 (1.48-5.95)</w:t>
+            </w:r>
+          </w:p>
+        </w:tc>
+        <w:tc>
+          <w:tcPr>
+            <w:tcW w:w="1593" w:type="dxa"/>
+          </w:tcPr>
+          <w:p>
+            <w:pPr>
+              <w:rPr>
+                <w:sz w:val="20"/>
+                <w:szCs w:val="20"/>
+              </w:rPr>
+            </w:pPr>
+            <w:r>
+              <w:rPr>
+                <w:sz w:val="20"/>
+                <w:szCs w:val="20"/>
+              </w:rPr>
+              <w:t>2.54 (1.27-5.10)</w:t>
+            </w:r>
           </w:p>
         </w:tc>
       </w:tr>
@@ -7963,19 +9051,33 @@
                 <w:szCs w:val="20"/>
               </w:rPr>
             </w:pPr>
-          </w:p>
-        </w:tc>
-        <w:tc>
-          <w:tcPr>
-            <w:tcW w:w="1593" w:type="dxa"/>
-          </w:tcPr>
-          <w:p>
-            <w:pPr>
-              <w:rPr>
-                <w:sz w:val="20"/>
-                <w:szCs w:val="20"/>
-              </w:rPr>
-            </w:pPr>
+            <w:r>
+              <w:rPr>
+                <w:sz w:val="20"/>
+                <w:szCs w:val="20"/>
+              </w:rPr>
+              <w:t>1.39 (1.11-1.74)</w:t>
+            </w:r>
+          </w:p>
+        </w:tc>
+        <w:tc>
+          <w:tcPr>
+            <w:tcW w:w="1593" w:type="dxa"/>
+          </w:tcPr>
+          <w:p>
+            <w:pPr>
+              <w:rPr>
+                <w:sz w:val="20"/>
+                <w:szCs w:val="20"/>
+              </w:rPr>
+            </w:pPr>
+            <w:r>
+              <w:rPr>
+                <w:sz w:val="20"/>
+                <w:szCs w:val="20"/>
+              </w:rPr>
+              <w:t>1.32 (1.05-1.66)</w:t>
+            </w:r>
           </w:p>
         </w:tc>
         <w:tc>
@@ -8029,19 +9131,33 @@
                 <w:szCs w:val="20"/>
               </w:rPr>
             </w:pPr>
-          </w:p>
-        </w:tc>
-        <w:tc>
-          <w:tcPr>
-            <w:tcW w:w="1593" w:type="dxa"/>
-          </w:tcPr>
-          <w:p>
-            <w:pPr>
-              <w:rPr>
-                <w:sz w:val="20"/>
-                <w:szCs w:val="20"/>
-              </w:rPr>
-            </w:pPr>
+            <w:r>
+              <w:rPr>
+                <w:sz w:val="20"/>
+                <w:szCs w:val="20"/>
+              </w:rPr>
+              <w:t>1.62 (1.34-1.95)</w:t>
+            </w:r>
+          </w:p>
+        </w:tc>
+        <w:tc>
+          <w:tcPr>
+            <w:tcW w:w="1593" w:type="dxa"/>
+          </w:tcPr>
+          <w:p>
+            <w:pPr>
+              <w:rPr>
+                <w:sz w:val="20"/>
+                <w:szCs w:val="20"/>
+              </w:rPr>
+            </w:pPr>
+            <w:r>
+              <w:rPr>
+                <w:sz w:val="20"/>
+                <w:szCs w:val="20"/>
+              </w:rPr>
+              <w:t>1.42 (1.18-1.72)</w:t>
+            </w:r>
           </w:p>
         </w:tc>
       </w:tr>
@@ -8297,7 +9413,21 @@
           <w:highlight w:val="yellow"/>
         </w:rPr>
         <w:lastRenderedPageBreak/>
-        <w:t>FOOTNOTES: Ethnicity/BMI from a CC model? Adjustment for age slpine?</w:t>
+        <w:t xml:space="preserve">FOOTNOTES: Ethnicity/BMI from a CC model? Adjustment for age </w:t>
+      </w:r>
+      <w:proofErr w:type="spellStart"/>
+      <w:r>
+        <w:rPr>
+          <w:highlight w:val="yellow"/>
+        </w:rPr>
+        <w:t>slpine</w:t>
+      </w:r>
+      <w:proofErr w:type="spellEnd"/>
+      <w:r>
+        <w:rPr>
+          <w:highlight w:val="yellow"/>
+        </w:rPr>
+        <w:t>?</w:t>
       </w:r>
     </w:p>
     <w:sectPr>

</xml_diff>